<commit_message>
Created another page in case a person doesn't have an attorney. Would eliminate the question of who was contacted
</commit_message>
<xml_diff>
--- a/docassemble/Motionforcontinuance/data/templates/MotionForContinuance.docx
+++ b/docassemble/Motionforcontinuance/data/templates/MotionForContinuance.docx
@@ -2782,8 +2782,13 @@
         </w:rPr>
         <w:t xml:space="preserve"> </w:t>
       </w:r>
-      <w:r>
-        <w:t>LawHelp:</w:t>
+      <w:proofErr w:type="spellStart"/>
+      <w:r>
+        <w:t>LawHelp</w:t>
+      </w:r>
+      <w:proofErr w:type="spellEnd"/>
+      <w:r>
+        <w:t>:</w:t>
       </w:r>
       <w:r>
         <w:rPr>
@@ -2877,7 +2882,704 @@
         <mc:AlternateContent>
           <mc:Choice Requires="wps">
             <w:drawing>
-              <wp:anchor distT="45720" distB="45720" distL="114300" distR="114300" simplePos="0" relativeHeight="251662848" behindDoc="0" locked="0" layoutInCell="1" allowOverlap="1" wp14:anchorId="6B4CE1A5" wp14:editId="35538068">
+              <wp:anchor distT="45720" distB="45720" distL="114300" distR="114300" simplePos="0" relativeHeight="251655168" behindDoc="0" locked="0" layoutInCell="1" allowOverlap="1" wp14:anchorId="7F20CB4F" wp14:editId="59432464">
+                <wp:simplePos x="0" y="0"/>
+                <wp:positionH relativeFrom="margin">
+                  <wp:posOffset>0</wp:posOffset>
+                </wp:positionH>
+                <wp:positionV relativeFrom="margin">
+                  <wp:posOffset>-6350</wp:posOffset>
+                </wp:positionV>
+                <wp:extent cx="2333625" cy="2686050"/>
+                <wp:effectExtent l="0" t="0" r="9525" b="0"/>
+                <wp:wrapSquare wrapText="bothSides"/>
+                <wp:docPr id="1" name="Rectangle 1"/>
+                <wp:cNvGraphicFramePr/>
+                <a:graphic xmlns:a="http://schemas.openxmlformats.org/drawingml/2006/main">
+                  <a:graphicData uri="http://schemas.microsoft.com/office/word/2010/wordprocessingShape">
+                    <wps:wsp>
+                      <wps:cNvSpPr/>
+                      <wps:spPr>
+                        <a:xfrm>
+                          <a:off x="0" y="0"/>
+                          <a:ext cx="2333625" cy="2686050"/>
+                        </a:xfrm>
+                        <a:prstGeom prst="rect">
+                          <a:avLst/>
+                        </a:prstGeom>
+                        <a:solidFill>
+                          <a:srgbClr val="FFFFFF"/>
+                        </a:solidFill>
+                        <a:ln>
+                          <a:noFill/>
+                        </a:ln>
+                      </wps:spPr>
+                      <wps:txbx>
+                        <w:txbxContent>
+                          <w:p>
+                            <w:pPr>
+                              <w:spacing w:before="143"/>
+                              <w:rPr>
+                                <w:bCs/>
+                                <w:spacing w:val="-2"/>
+                                <w:sz w:val="24"/>
+                                <w:szCs w:val="36"/>
+                              </w:rPr>
+                            </w:pPr>
+                            <w:r>
+                              <w:rPr>
+                                <w:bCs/>
+                                <w:spacing w:val="-2"/>
+                                <w:sz w:val="24"/>
+                                <w:szCs w:val="36"/>
+                              </w:rPr>
+                              <w:t xml:space="preserve">{% if </w:t>
+                            </w:r>
+                            <w:proofErr w:type="spellStart"/>
+                            <w:r>
+                              <w:rPr>
+                                <w:bCs/>
+                                <w:spacing w:val="-2"/>
+                                <w:sz w:val="24"/>
+                                <w:szCs w:val="36"/>
+                              </w:rPr>
+                              <w:t>user_ask_role</w:t>
+                            </w:r>
+                            <w:proofErr w:type="spellEnd"/>
+                            <w:r>
+                              <w:rPr>
+                                <w:bCs/>
+                                <w:spacing w:val="-2"/>
+                                <w:sz w:val="24"/>
+                                <w:szCs w:val="36"/>
+                              </w:rPr>
+                              <w:t xml:space="preserve"> == ‘plaintiff’ %}</w:t>
+                            </w:r>
+                            <w:r>
+                              <w:rPr>
+                                <w:b/>
+                                <w:spacing w:val="-2"/>
+                                <w:sz w:val="24"/>
+                                <w:szCs w:val="36"/>
+                                <w:u w:val="single"/>
+                              </w:rPr>
+                              <w:t xml:space="preserve">{{ </w:t>
+                            </w:r>
+                            <w:proofErr w:type="spellStart"/>
+                            <w:r>
+                              <w:rPr>
+                                <w:b/>
+                                <w:spacing w:val="-2"/>
+                                <w:sz w:val="24"/>
+                                <w:szCs w:val="36"/>
+                                <w:u w:val="single"/>
+                              </w:rPr>
+                              <w:t>user_names</w:t>
+                            </w:r>
+                            <w:proofErr w:type="spellEnd"/>
+                            <w:r>
+                              <w:rPr>
+                                <w:b/>
+                                <w:spacing w:val="-2"/>
+                                <w:sz w:val="24"/>
+                                <w:szCs w:val="36"/>
+                                <w:u w:val="single"/>
+                              </w:rPr>
+                              <w:t>}}</w:t>
+                            </w:r>
+                            <w:r>
+                              <w:rPr>
+                                <w:bCs/>
+                                <w:spacing w:val="-2"/>
+                                <w:sz w:val="24"/>
+                                <w:szCs w:val="36"/>
+                              </w:rPr>
+                              <w:t>{% else %}</w:t>
+                            </w:r>
+                            <w:r>
+                              <w:rPr>
+                                <w:b/>
+                                <w:spacing w:val="-2"/>
+                                <w:sz w:val="24"/>
+                                <w:szCs w:val="36"/>
+                                <w:u w:val="single"/>
+                              </w:rPr>
+                              <w:t xml:space="preserve">{{ </w:t>
+                            </w:r>
+                            <w:proofErr w:type="spellStart"/>
+                            <w:r>
+                              <w:rPr>
+                                <w:b/>
+                                <w:spacing w:val="-2"/>
+                                <w:sz w:val="24"/>
+                                <w:szCs w:val="36"/>
+                                <w:u w:val="single"/>
+                              </w:rPr>
+                              <w:t>other_parties_names</w:t>
+                            </w:r>
+                            <w:proofErr w:type="spellEnd"/>
+                            <w:r>
+                              <w:rPr>
+                                <w:b/>
+                                <w:spacing w:val="-2"/>
+                                <w:sz w:val="24"/>
+                                <w:szCs w:val="36"/>
+                                <w:u w:val="single"/>
+                              </w:rPr>
+                              <w:t xml:space="preserve"> }}</w:t>
+                            </w:r>
+                            <w:r>
+                              <w:rPr>
+                                <w:bCs/>
+                                <w:spacing w:val="-2"/>
+                                <w:sz w:val="24"/>
+                                <w:szCs w:val="36"/>
+                              </w:rPr>
+                              <w:t>{% endif %}</w:t>
+                            </w:r>
+                          </w:p>
+                          <w:p>
+                            <w:pPr>
+                              <w:spacing w:line="360" w:lineRule="auto"/>
+                              <w:rPr>
+                                <w:b/>
+                                <w:smallCaps/>
+                                <w:color w:val="000000"/>
+                                <w:sz w:val="20"/>
+                              </w:rPr>
+                            </w:pPr>
+                            <w:r>
+                              <w:rPr>
+                                <w:b/>
+                                <w:smallCaps/>
+                                <w:color w:val="000000"/>
+                                <w:sz w:val="20"/>
+                              </w:rPr>
+                              <w:t>PETITIONER</w:t>
+                            </w:r>
+                          </w:p>
+                          <w:p>
+                            <w:pPr>
+                              <w:spacing w:before="240" w:line="360" w:lineRule="auto"/>
+                              <w:textDirection w:val="btLr"/>
+                            </w:pPr>
+                            <w:r>
+                              <w:rPr>
+                                <w:b/>
+                                <w:color w:val="000000"/>
+                                <w:sz w:val="24"/>
+                              </w:rPr>
+                              <w:t>VERSUS</w:t>
+                            </w:r>
+                          </w:p>
+                          <w:p>
+                            <w:pPr>
+                              <w:rPr>
+                                <w:b/>
+                                <w:bCs/>
+                                <w:sz w:val="24"/>
+                                <w:szCs w:val="24"/>
+                                <w:u w:val="single"/>
+                              </w:rPr>
+                            </w:pPr>
+                            <w:r>
+                              <w:rPr>
+                                <w:bCs/>
+                                <w:spacing w:val="-2"/>
+                                <w:sz w:val="24"/>
+                                <w:szCs w:val="36"/>
+                              </w:rPr>
+                              <w:t xml:space="preserve">{% if </w:t>
+                            </w:r>
+                            <w:proofErr w:type="spellStart"/>
+                            <w:r>
+                              <w:rPr>
+                                <w:bCs/>
+                                <w:spacing w:val="-2"/>
+                                <w:sz w:val="24"/>
+                                <w:szCs w:val="36"/>
+                              </w:rPr>
+                              <w:t>user_ask_role</w:t>
+                            </w:r>
+                            <w:proofErr w:type="spellEnd"/>
+                            <w:r>
+                              <w:rPr>
+                                <w:bCs/>
+                                <w:spacing w:val="-2"/>
+                                <w:sz w:val="24"/>
+                                <w:szCs w:val="36"/>
+                              </w:rPr>
+                              <w:t xml:space="preserve"> == ‘defendant’ %}</w:t>
+                            </w:r>
+                            <w:r>
+                              <w:rPr>
+                                <w:sz w:val="24"/>
+                                <w:szCs w:val="24"/>
+                              </w:rPr>
+                              <w:t xml:space="preserve"> </w:t>
+                            </w:r>
+                            <w:r>
+                              <w:rPr>
+                                <w:b/>
+                                <w:bCs/>
+                                <w:sz w:val="24"/>
+                                <w:szCs w:val="24"/>
+                                <w:u w:val="single"/>
+                              </w:rPr>
+                              <w:t xml:space="preserve">{{ </w:t>
+                            </w:r>
+                            <w:proofErr w:type="spellStart"/>
+                            <w:r>
+                              <w:rPr>
+                                <w:b/>
+                                <w:bCs/>
+                                <w:sz w:val="24"/>
+                                <w:szCs w:val="24"/>
+                                <w:u w:val="single"/>
+                              </w:rPr>
+                              <w:t>user_names</w:t>
+                            </w:r>
+                            <w:proofErr w:type="spellEnd"/>
+                            <w:r>
+                              <w:rPr>
+                                <w:b/>
+                                <w:bCs/>
+                                <w:sz w:val="24"/>
+                                <w:szCs w:val="24"/>
+                                <w:u w:val="single"/>
+                              </w:rPr>
+                              <w:t xml:space="preserve"> }}</w:t>
+                            </w:r>
+                          </w:p>
+                          <w:p>
+                            <w:pPr>
+                              <w:rPr>
+                                <w:sz w:val="24"/>
+                                <w:szCs w:val="24"/>
+                              </w:rPr>
+                            </w:pPr>
+                            <w:r>
+                              <w:rPr>
+                                <w:bCs/>
+                                <w:spacing w:val="-2"/>
+                                <w:sz w:val="24"/>
+                                <w:szCs w:val="36"/>
+                              </w:rPr>
+                              <w:t>{% else %}</w:t>
+                            </w:r>
+                            <w:r>
+                              <w:rPr>
+                                <w:b/>
+                                <w:spacing w:val="-2"/>
+                                <w:sz w:val="24"/>
+                                <w:szCs w:val="36"/>
+                                <w:u w:val="single"/>
+                              </w:rPr>
+                              <w:t xml:space="preserve">{{ </w:t>
+                            </w:r>
+                            <w:proofErr w:type="spellStart"/>
+                            <w:r>
+                              <w:rPr>
+                                <w:b/>
+                                <w:spacing w:val="-2"/>
+                                <w:sz w:val="24"/>
+                                <w:szCs w:val="36"/>
+                                <w:u w:val="single"/>
+                              </w:rPr>
+                              <w:t>other_parties_names</w:t>
+                            </w:r>
+                            <w:proofErr w:type="spellEnd"/>
+                            <w:r>
+                              <w:rPr>
+                                <w:b/>
+                                <w:spacing w:val="-2"/>
+                                <w:sz w:val="24"/>
+                                <w:szCs w:val="36"/>
+                                <w:u w:val="single"/>
+                              </w:rPr>
+                              <w:t xml:space="preserve"> }}</w:t>
+                            </w:r>
+                            <w:r>
+                              <w:rPr>
+                                <w:bCs/>
+                                <w:spacing w:val="-2"/>
+                                <w:sz w:val="24"/>
+                                <w:szCs w:val="36"/>
+                              </w:rPr>
+                              <w:t>{% endif %}</w:t>
+                            </w:r>
+                          </w:p>
+                          <w:p>
+                            <w:pPr>
+                              <w:spacing w:before="240" w:line="360" w:lineRule="auto"/>
+                              <w:textDirection w:val="btLr"/>
+                            </w:pPr>
+                            <w:r>
+                              <w:rPr>
+                                <w:b/>
+                                <w:smallCaps/>
+                                <w:color w:val="000000"/>
+                                <w:sz w:val="20"/>
+                              </w:rPr>
+                              <w:t>DEFENDANT</w:t>
+                            </w:r>
+                          </w:p>
+                          <w:p>
+                            <w:pPr>
+                              <w:spacing w:before="240" w:line="360" w:lineRule="auto"/>
+                            </w:pPr>
+                          </w:p>
+                        </w:txbxContent>
+                      </wps:txbx>
+                      <wps:bodyPr spcFirstLastPara="1" vertOverflow="clip" horzOverflow="clip" wrap="square" lIns="91425" tIns="45700" rIns="91425" bIns="45700" anchor="t" anchorCtr="0">
+                        <a:noAutofit/>
+                      </wps:bodyPr>
+                    </wps:wsp>
+                  </a:graphicData>
+                </a:graphic>
+                <wp14:sizeRelH relativeFrom="page">
+                  <wp14:pctWidth>0</wp14:pctWidth>
+                </wp14:sizeRelH>
+                <wp14:sizeRelV relativeFrom="page">
+                  <wp14:pctHeight>0</wp14:pctHeight>
+                </wp14:sizeRelV>
+              </wp:anchor>
+            </w:drawing>
+          </mc:Choice>
+          <mc:Fallback>
+            <w:pict>
+              <v:rect w14:anchorId="7F20CB4F" id="Rectangle 1" o:spid="_x0000_s1026" style="position:absolute;margin-left:0;margin-top:-.5pt;width:183.75pt;height:211.5pt;z-index:251655168;visibility:visible;mso-wrap-style:square;mso-width-percent:0;mso-height-percent:0;mso-wrap-distance-left:9pt;mso-wrap-distance-top:3.6pt;mso-wrap-distance-right:9pt;mso-wrap-distance-bottom:3.6pt;mso-position-horizontal:absolute;mso-position-horizontal-relative:margin;mso-position-vertical:absolute;mso-position-vertical-relative:margin;mso-width-percent:0;mso-height-percent:0;mso-width-relative:page;mso-height-relative:page;v-text-anchor:top" o:gfxdata="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" stroked="f">
+                <v:textbox inset="2.53958mm,1.2694mm,2.53958mm,1.2694mm">
+                  <w:txbxContent>
+                    <w:p>
+                      <w:pPr>
+                        <w:spacing w:before="143"/>
+                        <w:rPr>
+                          <w:bCs/>
+                          <w:spacing w:val="-2"/>
+                          <w:sz w:val="24"/>
+                          <w:szCs w:val="36"/>
+                        </w:rPr>
+                      </w:pPr>
+                      <w:r>
+                        <w:rPr>
+                          <w:bCs/>
+                          <w:spacing w:val="-2"/>
+                          <w:sz w:val="24"/>
+                          <w:szCs w:val="36"/>
+                        </w:rPr>
+                        <w:t xml:space="preserve">{% if </w:t>
+                      </w:r>
+                      <w:proofErr w:type="spellStart"/>
+                      <w:r>
+                        <w:rPr>
+                          <w:bCs/>
+                          <w:spacing w:val="-2"/>
+                          <w:sz w:val="24"/>
+                          <w:szCs w:val="36"/>
+                        </w:rPr>
+                        <w:t>user_ask_role</w:t>
+                      </w:r>
+                      <w:proofErr w:type="spellEnd"/>
+                      <w:r>
+                        <w:rPr>
+                          <w:bCs/>
+                          <w:spacing w:val="-2"/>
+                          <w:sz w:val="24"/>
+                          <w:szCs w:val="36"/>
+                        </w:rPr>
+                        <w:t xml:space="preserve"> == ‘plaintiff’ %}</w:t>
+                      </w:r>
+                      <w:r>
+                        <w:rPr>
+                          <w:b/>
+                          <w:spacing w:val="-2"/>
+                          <w:sz w:val="24"/>
+                          <w:szCs w:val="36"/>
+                          <w:u w:val="single"/>
+                        </w:rPr>
+                        <w:t xml:space="preserve">{{ </w:t>
+                      </w:r>
+                      <w:proofErr w:type="spellStart"/>
+                      <w:r>
+                        <w:rPr>
+                          <w:b/>
+                          <w:spacing w:val="-2"/>
+                          <w:sz w:val="24"/>
+                          <w:szCs w:val="36"/>
+                          <w:u w:val="single"/>
+                        </w:rPr>
+                        <w:t>user_names</w:t>
+                      </w:r>
+                      <w:proofErr w:type="spellEnd"/>
+                      <w:r>
+                        <w:rPr>
+                          <w:b/>
+                          <w:spacing w:val="-2"/>
+                          <w:sz w:val="24"/>
+                          <w:szCs w:val="36"/>
+                          <w:u w:val="single"/>
+                        </w:rPr>
+                        <w:t>}}</w:t>
+                      </w:r>
+                      <w:r>
+                        <w:rPr>
+                          <w:bCs/>
+                          <w:spacing w:val="-2"/>
+                          <w:sz w:val="24"/>
+                          <w:szCs w:val="36"/>
+                        </w:rPr>
+                        <w:t>{% else %}</w:t>
+                      </w:r>
+                      <w:r>
+                        <w:rPr>
+                          <w:b/>
+                          <w:spacing w:val="-2"/>
+                          <w:sz w:val="24"/>
+                          <w:szCs w:val="36"/>
+                          <w:u w:val="single"/>
+                        </w:rPr>
+                        <w:t xml:space="preserve">{{ </w:t>
+                      </w:r>
+                      <w:proofErr w:type="spellStart"/>
+                      <w:r>
+                        <w:rPr>
+                          <w:b/>
+                          <w:spacing w:val="-2"/>
+                          <w:sz w:val="24"/>
+                          <w:szCs w:val="36"/>
+                          <w:u w:val="single"/>
+                        </w:rPr>
+                        <w:t>other_parties_names</w:t>
+                      </w:r>
+                      <w:proofErr w:type="spellEnd"/>
+                      <w:r>
+                        <w:rPr>
+                          <w:b/>
+                          <w:spacing w:val="-2"/>
+                          <w:sz w:val="24"/>
+                          <w:szCs w:val="36"/>
+                          <w:u w:val="single"/>
+                        </w:rPr>
+                        <w:t xml:space="preserve"> }}</w:t>
+                      </w:r>
+                      <w:r>
+                        <w:rPr>
+                          <w:bCs/>
+                          <w:spacing w:val="-2"/>
+                          <w:sz w:val="24"/>
+                          <w:szCs w:val="36"/>
+                        </w:rPr>
+                        <w:t>{% endif %}</w:t>
+                      </w:r>
+                    </w:p>
+                    <w:p>
+                      <w:pPr>
+                        <w:spacing w:line="360" w:lineRule="auto"/>
+                        <w:rPr>
+                          <w:b/>
+                          <w:smallCaps/>
+                          <w:color w:val="000000"/>
+                          <w:sz w:val="20"/>
+                        </w:rPr>
+                      </w:pPr>
+                      <w:r>
+                        <w:rPr>
+                          <w:b/>
+                          <w:smallCaps/>
+                          <w:color w:val="000000"/>
+                          <w:sz w:val="20"/>
+                        </w:rPr>
+                        <w:t>PETITIONER</w:t>
+                      </w:r>
+                    </w:p>
+                    <w:p>
+                      <w:pPr>
+                        <w:spacing w:before="240" w:line="360" w:lineRule="auto"/>
+                        <w:textDirection w:val="btLr"/>
+                      </w:pPr>
+                      <w:r>
+                        <w:rPr>
+                          <w:b/>
+                          <w:color w:val="000000"/>
+                          <w:sz w:val="24"/>
+                        </w:rPr>
+                        <w:t>VERSUS</w:t>
+                      </w:r>
+                    </w:p>
+                    <w:p>
+                      <w:pPr>
+                        <w:rPr>
+                          <w:b/>
+                          <w:bCs/>
+                          <w:sz w:val="24"/>
+                          <w:szCs w:val="24"/>
+                          <w:u w:val="single"/>
+                        </w:rPr>
+                      </w:pPr>
+                      <w:r>
+                        <w:rPr>
+                          <w:bCs/>
+                          <w:spacing w:val="-2"/>
+                          <w:sz w:val="24"/>
+                          <w:szCs w:val="36"/>
+                        </w:rPr>
+                        <w:t xml:space="preserve">{% if </w:t>
+                      </w:r>
+                      <w:proofErr w:type="spellStart"/>
+                      <w:r>
+                        <w:rPr>
+                          <w:bCs/>
+                          <w:spacing w:val="-2"/>
+                          <w:sz w:val="24"/>
+                          <w:szCs w:val="36"/>
+                        </w:rPr>
+                        <w:t>user_ask_role</w:t>
+                      </w:r>
+                      <w:proofErr w:type="spellEnd"/>
+                      <w:r>
+                        <w:rPr>
+                          <w:bCs/>
+                          <w:spacing w:val="-2"/>
+                          <w:sz w:val="24"/>
+                          <w:szCs w:val="36"/>
+                        </w:rPr>
+                        <w:t xml:space="preserve"> == ‘defendant’ %}</w:t>
+                      </w:r>
+                      <w:r>
+                        <w:rPr>
+                          <w:sz w:val="24"/>
+                          <w:szCs w:val="24"/>
+                        </w:rPr>
+                        <w:t xml:space="preserve"> </w:t>
+                      </w:r>
+                      <w:r>
+                        <w:rPr>
+                          <w:b/>
+                          <w:bCs/>
+                          <w:sz w:val="24"/>
+                          <w:szCs w:val="24"/>
+                          <w:u w:val="single"/>
+                        </w:rPr>
+                        <w:t xml:space="preserve">{{ </w:t>
+                      </w:r>
+                      <w:proofErr w:type="spellStart"/>
+                      <w:r>
+                        <w:rPr>
+                          <w:b/>
+                          <w:bCs/>
+                          <w:sz w:val="24"/>
+                          <w:szCs w:val="24"/>
+                          <w:u w:val="single"/>
+                        </w:rPr>
+                        <w:t>user_names</w:t>
+                      </w:r>
+                      <w:proofErr w:type="spellEnd"/>
+                      <w:r>
+                        <w:rPr>
+                          <w:b/>
+                          <w:bCs/>
+                          <w:sz w:val="24"/>
+                          <w:szCs w:val="24"/>
+                          <w:u w:val="single"/>
+                        </w:rPr>
+                        <w:t xml:space="preserve"> }}</w:t>
+                      </w:r>
+                    </w:p>
+                    <w:p>
+                      <w:pPr>
+                        <w:rPr>
+                          <w:sz w:val="24"/>
+                          <w:szCs w:val="24"/>
+                        </w:rPr>
+                      </w:pPr>
+                      <w:r>
+                        <w:rPr>
+                          <w:bCs/>
+                          <w:spacing w:val="-2"/>
+                          <w:sz w:val="24"/>
+                          <w:szCs w:val="36"/>
+                        </w:rPr>
+                        <w:t>{% else %}</w:t>
+                      </w:r>
+                      <w:r>
+                        <w:rPr>
+                          <w:b/>
+                          <w:spacing w:val="-2"/>
+                          <w:sz w:val="24"/>
+                          <w:szCs w:val="36"/>
+                          <w:u w:val="single"/>
+                        </w:rPr>
+                        <w:t xml:space="preserve">{{ </w:t>
+                      </w:r>
+                      <w:proofErr w:type="spellStart"/>
+                      <w:r>
+                        <w:rPr>
+                          <w:b/>
+                          <w:spacing w:val="-2"/>
+                          <w:sz w:val="24"/>
+                          <w:szCs w:val="36"/>
+                          <w:u w:val="single"/>
+                        </w:rPr>
+                        <w:t>other_parties_names</w:t>
+                      </w:r>
+                      <w:proofErr w:type="spellEnd"/>
+                      <w:r>
+                        <w:rPr>
+                          <w:b/>
+                          <w:spacing w:val="-2"/>
+                          <w:sz w:val="24"/>
+                          <w:szCs w:val="36"/>
+                          <w:u w:val="single"/>
+                        </w:rPr>
+                        <w:t xml:space="preserve"> }}</w:t>
+                      </w:r>
+                      <w:r>
+                        <w:rPr>
+                          <w:bCs/>
+                          <w:spacing w:val="-2"/>
+                          <w:sz w:val="24"/>
+                          <w:szCs w:val="36"/>
+                        </w:rPr>
+                        <w:t>{% endif %}</w:t>
+                      </w:r>
+                    </w:p>
+                    <w:p>
+                      <w:pPr>
+                        <w:spacing w:before="240" w:line="360" w:lineRule="auto"/>
+                        <w:textDirection w:val="btLr"/>
+                      </w:pPr>
+                      <w:r>
+                        <w:rPr>
+                          <w:b/>
+                          <w:smallCaps/>
+                          <w:color w:val="000000"/>
+                          <w:sz w:val="20"/>
+                        </w:rPr>
+                        <w:t>DEFENDANT</w:t>
+                      </w:r>
+                    </w:p>
+                    <w:p>
+                      <w:pPr>
+                        <w:spacing w:before="240" w:line="360" w:lineRule="auto"/>
+                      </w:pPr>
+                    </w:p>
+                  </w:txbxContent>
+                </v:textbox>
+                <w10:wrap type="square" anchorx="margin" anchory="margin"/>
+              </v:rect>
+            </w:pict>
+          </mc:Fallback>
+        </mc:AlternateContent>
+      </w:r>
+      <w:r>
+        <w:rPr>
+          <w:noProof/>
+        </w:rPr>
+        <mc:AlternateContent>
+          <mc:Choice Requires="wps">
+            <w:drawing>
+              <wp:anchor distT="45720" distB="45720" distL="114300" distR="114300" simplePos="0" relativeHeight="251656192" behindDoc="0" locked="0" layoutInCell="1" allowOverlap="1" wp14:anchorId="6B4CE1A5" wp14:editId="35538068">
                 <wp:simplePos x="0" y="0"/>
                 <wp:positionH relativeFrom="margin">
                   <wp:posOffset>2766538</wp:posOffset>
@@ -2923,7 +3625,27 @@
                                 <w:sz w:val="24"/>
                                 <w:u w:val="single"/>
                               </w:rPr>
-                              <w:t>{{ judicial_district }}</w:t>
+                              <w:t xml:space="preserve">{{ </w:t>
+                            </w:r>
+                            <w:proofErr w:type="spellStart"/>
+                            <w:r>
+                              <w:rPr>
+                                <w:b/>
+                                <w:color w:val="000000"/>
+                                <w:sz w:val="24"/>
+                                <w:u w:val="single"/>
+                              </w:rPr>
+                              <w:t>judicial_district</w:t>
+                            </w:r>
+                            <w:proofErr w:type="spellEnd"/>
+                            <w:r>
+                              <w:rPr>
+                                <w:b/>
+                                <w:color w:val="000000"/>
+                                <w:sz w:val="24"/>
+                                <w:u w:val="single"/>
+                              </w:rPr>
+                              <w:t xml:space="preserve"> }}</w:t>
                             </w:r>
                             <w:r>
                               <w:rPr>
@@ -2963,7 +3685,27 @@
                                 <w:sz w:val="24"/>
                                 <w:u w:val="single"/>
                               </w:rPr>
-                              <w:t xml:space="preserve"> docket_number }}</w:t>
+                              <w:t xml:space="preserve"> </w:t>
+                            </w:r>
+                            <w:proofErr w:type="spellStart"/>
+                            <w:r>
+                              <w:rPr>
+                                <w:b/>
+                                <w:color w:val="000000"/>
+                                <w:sz w:val="24"/>
+                                <w:u w:val="single"/>
+                              </w:rPr>
+                              <w:t>docket_number</w:t>
+                            </w:r>
+                            <w:proofErr w:type="spellEnd"/>
+                            <w:r>
+                              <w:rPr>
+                                <w:b/>
+                                <w:color w:val="000000"/>
+                                <w:sz w:val="24"/>
+                                <w:u w:val="single"/>
+                              </w:rPr>
+                              <w:t xml:space="preserve"> }}</w:t>
                             </w:r>
                             <w:r>
                               <w:rPr>
@@ -3066,7 +3808,7 @@
           </mc:Choice>
           <mc:Fallback>
             <w:pict>
-              <v:rect w14:anchorId="6B4CE1A5" id="Rectangle 2" o:spid="_x0000_s1026" style="position:absolute;margin-left:217.85pt;margin-top:10.85pt;width:301.5pt;height:129.35pt;z-index:251662848;visibility:visible;mso-wrap-style:square;mso-width-percent:0;mso-height-percent:0;mso-wrap-distance-left:9pt;mso-wrap-distance-top:3.6pt;mso-wrap-distance-right:9pt;mso-wrap-distance-bottom:3.6pt;mso-position-horizontal:absolute;mso-position-horizontal-relative:margin;mso-position-vertical:absolute;mso-position-vertical-relative:margin;mso-width-percent:0;mso-height-percent:0;mso-width-relative:page;mso-height-relative:page;v-text-anchor:top" o:gfxdata="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" stroked="f">
+              <v:rect w14:anchorId="6B4CE1A5" id="Rectangle 2" o:spid="_x0000_s1027" style="position:absolute;margin-left:217.85pt;margin-top:10.85pt;width:301.5pt;height:129.35pt;z-index:251656192;visibility:visible;mso-wrap-style:square;mso-width-percent:0;mso-height-percent:0;mso-wrap-distance-left:9pt;mso-wrap-distance-top:3.6pt;mso-wrap-distance-right:9pt;mso-wrap-distance-bottom:3.6pt;mso-position-horizontal:absolute;mso-position-horizontal-relative:margin;mso-position-vertical:absolute;mso-position-vertical-relative:margin;mso-width-percent:0;mso-height-percent:0;mso-width-relative:page;mso-height-relative:page;v-text-anchor:top" o:gfxdata="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" stroked="f">
                 <v:textbox inset="2.53958mm,1.2694mm,2.53958mm,1.2694mm">
                   <w:txbxContent>
                     <w:p>
@@ -3081,7 +3823,27 @@
                           <w:sz w:val="24"/>
                           <w:u w:val="single"/>
                         </w:rPr>
-                        <w:t>{{ judicial_district }}</w:t>
+                        <w:t xml:space="preserve">{{ </w:t>
+                      </w:r>
+                      <w:proofErr w:type="spellStart"/>
+                      <w:r>
+                        <w:rPr>
+                          <w:b/>
+                          <w:color w:val="000000"/>
+                          <w:sz w:val="24"/>
+                          <w:u w:val="single"/>
+                        </w:rPr>
+                        <w:t>judicial_district</w:t>
+                      </w:r>
+                      <w:proofErr w:type="spellEnd"/>
+                      <w:r>
+                        <w:rPr>
+                          <w:b/>
+                          <w:color w:val="000000"/>
+                          <w:sz w:val="24"/>
+                          <w:u w:val="single"/>
+                        </w:rPr>
+                        <w:t xml:space="preserve"> }}</w:t>
                       </w:r>
                       <w:r>
                         <w:rPr>
@@ -3121,7 +3883,27 @@
                           <w:sz w:val="24"/>
                           <w:u w:val="single"/>
                         </w:rPr>
-                        <w:t xml:space="preserve"> docket_number }}</w:t>
+                        <w:t xml:space="preserve"> </w:t>
+                      </w:r>
+                      <w:proofErr w:type="spellStart"/>
+                      <w:r>
+                        <w:rPr>
+                          <w:b/>
+                          <w:color w:val="000000"/>
+                          <w:sz w:val="24"/>
+                          <w:u w:val="single"/>
+                        </w:rPr>
+                        <w:t>docket_number</w:t>
+                      </w:r>
+                      <w:proofErr w:type="spellEnd"/>
+                      <w:r>
+                        <w:rPr>
+                          <w:b/>
+                          <w:color w:val="000000"/>
+                          <w:sz w:val="24"/>
+                          <w:u w:val="single"/>
+                        </w:rPr>
+                        <w:t xml:space="preserve"> }}</w:t>
                       </w:r>
                       <w:r>
                         <w:rPr>
@@ -3221,507 +4003,10 @@
           <w:sz w:val="24"/>
         </w:rPr>
       </w:pPr>
-      <w:r>
-        <w:rPr>
-          <w:noProof/>
-        </w:rPr>
-        <mc:AlternateContent>
-          <mc:Choice Requires="wps">
-            <w:drawing>
-              <wp:anchor distT="45720" distB="45720" distL="114300" distR="114300" simplePos="0" relativeHeight="251657728" behindDoc="0" locked="0" layoutInCell="1" allowOverlap="1" wp14:anchorId="7F20CB4F" wp14:editId="0326646E">
-                <wp:simplePos x="0" y="0"/>
-                <wp:positionH relativeFrom="margin">
-                  <wp:posOffset>-1905</wp:posOffset>
-                </wp:positionH>
-                <wp:positionV relativeFrom="margin">
-                  <wp:posOffset>-8890</wp:posOffset>
-                </wp:positionV>
-                <wp:extent cx="2333625" cy="3336290"/>
-                <wp:effectExtent l="0" t="0" r="9525" b="0"/>
-                <wp:wrapSquare wrapText="bothSides"/>
-                <wp:docPr id="1" name="Rectangle 1"/>
-                <wp:cNvGraphicFramePr/>
-                <a:graphic xmlns:a="http://schemas.openxmlformats.org/drawingml/2006/main">
-                  <a:graphicData uri="http://schemas.microsoft.com/office/word/2010/wordprocessingShape">
-                    <wps:wsp>
-                      <wps:cNvSpPr/>
-                      <wps:spPr>
-                        <a:xfrm>
-                          <a:off x="0" y="0"/>
-                          <a:ext cx="2333625" cy="3336290"/>
-                        </a:xfrm>
-                        <a:prstGeom prst="rect">
-                          <a:avLst/>
-                        </a:prstGeom>
-                        <a:solidFill>
-                          <a:srgbClr val="FFFFFF"/>
-                        </a:solidFill>
-                        <a:ln>
-                          <a:noFill/>
-                        </a:ln>
-                      </wps:spPr>
-                      <wps:txbx>
-                        <w:txbxContent>
-                          <w:p>
-                            <w:pPr>
-                              <w:spacing w:before="143"/>
-                              <w:rPr>
-                                <w:bCs/>
-                                <w:spacing w:val="-2"/>
-                                <w:sz w:val="24"/>
-                                <w:szCs w:val="36"/>
-                              </w:rPr>
-                            </w:pPr>
-                            <w:r>
-                              <w:rPr>
-                                <w:bCs/>
-                                <w:spacing w:val="-2"/>
-                                <w:sz w:val="24"/>
-                                <w:szCs w:val="36"/>
-                              </w:rPr>
-                              <w:t>{% if petitioner_or_defendant == ‘user_is_the_plantiff’ %}</w:t>
-                            </w:r>
-                            <w:r>
-                              <w:rPr>
-                                <w:b/>
-                                <w:spacing w:val="-2"/>
-                                <w:sz w:val="24"/>
-                                <w:szCs w:val="36"/>
-                                <w:u w:val="single"/>
-                              </w:rPr>
-                              <w:t>{{ petitioners[0].name.full() }}</w:t>
-                            </w:r>
-                            <w:r>
-                              <w:rPr>
-                                <w:bCs/>
-                                <w:spacing w:val="-2"/>
-                                <w:sz w:val="24"/>
-                                <w:szCs w:val="36"/>
-                              </w:rPr>
-                              <w:t>{% else %}</w:t>
-                            </w:r>
-                            <w:r>
-                              <w:rPr>
-                                <w:b/>
-                                <w:spacing w:val="-2"/>
-                                <w:sz w:val="24"/>
-                                <w:szCs w:val="36"/>
-                                <w:u w:val="single"/>
-                              </w:rPr>
-                              <w:t>{{ other_parties[0].name.full() }}</w:t>
-                            </w:r>
-                            <w:r>
-                              <w:rPr>
-                                <w:bCs/>
-                                <w:spacing w:val="-2"/>
-                                <w:sz w:val="24"/>
-                                <w:szCs w:val="36"/>
-                              </w:rPr>
-                              <w:t xml:space="preserve">{% </w:t>
-                            </w:r>
-                            <w:r>
-                              <w:rPr>
-                                <w:bCs/>
-                                <w:spacing w:val="-2"/>
-                                <w:sz w:val="24"/>
-                                <w:szCs w:val="36"/>
-                              </w:rPr>
-                              <w:t>endif %}</w:t>
-                            </w:r>
-                          </w:p>
-                          <w:p>
-                            <w:pPr>
-                              <w:spacing w:line="360" w:lineRule="auto"/>
-                              <w:rPr>
-                                <w:b/>
-                                <w:smallCaps/>
-                                <w:color w:val="000000"/>
-                                <w:sz w:val="20"/>
-                              </w:rPr>
-                            </w:pPr>
-                            <w:r>
-                              <w:rPr>
-                                <w:b/>
-                                <w:smallCaps/>
-                                <w:color w:val="000000"/>
-                                <w:sz w:val="20"/>
-                              </w:rPr>
-                              <w:t>PETITIONER</w:t>
-                            </w:r>
-                          </w:p>
-                          <w:p>
-                            <w:pPr>
-                              <w:spacing w:before="240" w:line="360" w:lineRule="auto"/>
-                              <w:textDirection w:val="btLr"/>
-                            </w:pPr>
-                            <w:r>
-                              <w:rPr>
-                                <w:b/>
-                                <w:color w:val="000000"/>
-                                <w:sz w:val="24"/>
-                              </w:rPr>
-                              <w:t>VERSUS</w:t>
-                            </w:r>
-                          </w:p>
-                          <w:p>
-                            <w:pPr>
-                              <w:spacing w:before="143"/>
-                              <w:rPr>
-                                <w:bCs/>
-                                <w:spacing w:val="-2"/>
-                                <w:sz w:val="24"/>
-                                <w:szCs w:val="36"/>
-                              </w:rPr>
-                            </w:pPr>
-                            <w:r>
-                              <w:rPr>
-                                <w:bCs/>
-                                <w:spacing w:val="-2"/>
-                                <w:sz w:val="24"/>
-                                <w:szCs w:val="36"/>
-                              </w:rPr>
-                              <w:t>{% if petitioner_or_defendant == ‘user_is_the_defendant’ %}</w:t>
-                            </w:r>
-                            <w:r>
-                              <w:rPr>
-                                <w:b/>
-                                <w:spacing w:val="-2"/>
-                                <w:sz w:val="24"/>
-                                <w:szCs w:val="36"/>
-                                <w:u w:val="single"/>
-                              </w:rPr>
-                              <w:t xml:space="preserve">{{ </w:t>
-                            </w:r>
-                            <w:r>
-                              <w:rPr>
-                                <w:b/>
-                                <w:spacing w:val="-2"/>
-                                <w:sz w:val="24"/>
-                                <w:szCs w:val="36"/>
-                                <w:u w:val="single"/>
-                              </w:rPr>
-                              <w:t>petitioners</w:t>
-                            </w:r>
-                            <w:r>
-                              <w:rPr>
-                                <w:b/>
-                                <w:spacing w:val="-2"/>
-                                <w:sz w:val="24"/>
-                                <w:szCs w:val="36"/>
-                                <w:u w:val="single"/>
-                              </w:rPr>
-                              <w:t>[0].name.full() }}</w:t>
-                            </w:r>
-                            <w:r>
-                              <w:rPr>
-                                <w:bCs/>
-                                <w:spacing w:val="-2"/>
-                                <w:sz w:val="24"/>
-                                <w:szCs w:val="36"/>
-                              </w:rPr>
-                              <w:t>{% else %}</w:t>
-                            </w:r>
-                            <w:r>
-                              <w:rPr>
-                                <w:b/>
-                                <w:spacing w:val="-2"/>
-                                <w:sz w:val="24"/>
-                                <w:szCs w:val="36"/>
-                                <w:u w:val="single"/>
-                              </w:rPr>
-                              <w:t>{{ other_parties[0].name.full() }}</w:t>
-                            </w:r>
-                            <w:r>
-                              <w:rPr>
-                                <w:bCs/>
-                                <w:spacing w:val="-2"/>
-                                <w:sz w:val="24"/>
-                                <w:szCs w:val="36"/>
-                              </w:rPr>
-                              <w:t xml:space="preserve">{% </w:t>
-                            </w:r>
-                            <w:r>
-                              <w:rPr>
-                                <w:bCs/>
-                                <w:spacing w:val="-2"/>
-                                <w:sz w:val="24"/>
-                                <w:szCs w:val="36"/>
-                              </w:rPr>
-                              <w:t>endif %}</w:t>
-                            </w:r>
-                          </w:p>
-                          <w:p>
-                            <w:pPr>
-                              <w:spacing w:before="240" w:line="360" w:lineRule="auto"/>
-                              <w:textDirection w:val="btLr"/>
-                            </w:pPr>
-                            <w:r>
-                              <w:rPr>
-                                <w:b/>
-                                <w:smallCaps/>
-                                <w:color w:val="000000"/>
-                                <w:sz w:val="20"/>
-                              </w:rPr>
-                              <w:t>DEFENDANT</w:t>
-                            </w:r>
-                          </w:p>
-                          <w:p>
-                            <w:pPr>
-                              <w:spacing w:before="240" w:line="360" w:lineRule="auto"/>
-                            </w:pPr>
-                          </w:p>
-                        </w:txbxContent>
-                      </wps:txbx>
-                      <wps:bodyPr spcFirstLastPara="1" vertOverflow="clip" horzOverflow="clip" wrap="square" lIns="91425" tIns="45700" rIns="91425" bIns="45700" anchor="t" anchorCtr="0">
-                        <a:noAutofit/>
-                      </wps:bodyPr>
-                    </wps:wsp>
-                  </a:graphicData>
-                </a:graphic>
-                <wp14:sizeRelH relativeFrom="page">
-                  <wp14:pctWidth>0</wp14:pctWidth>
-                </wp14:sizeRelH>
-                <wp14:sizeRelV relativeFrom="page">
-                  <wp14:pctHeight>0</wp14:pctHeight>
-                </wp14:sizeRelV>
-              </wp:anchor>
-            </w:drawing>
-          </mc:Choice>
-          <mc:Fallback>
-            <w:pict>
-              <v:rect w14:anchorId="7F20CB4F" id="Rectangle 1" o:spid="_x0000_s1027" style="position:absolute;margin-left:-.15pt;margin-top:-.7pt;width:183.75pt;height:262.7pt;z-index:251657728;visibility:visible;mso-wrap-style:square;mso-width-percent:0;mso-height-percent:0;mso-wrap-distance-left:9pt;mso-wrap-distance-top:3.6pt;mso-wrap-distance-right:9pt;mso-wrap-distance-bottom:3.6pt;mso-position-horizontal:absolute;mso-position-horizontal-relative:margin;mso-position-vertical:absolute;mso-position-vertical-relative:margin;mso-width-percent:0;mso-height-percent:0;mso-width-relative:page;mso-height-relative:page;v-text-anchor:top" o:gfxdata="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" stroked="f">
-                <v:textbox inset="2.53958mm,1.2694mm,2.53958mm,1.2694mm">
-                  <w:txbxContent>
-                    <w:p>
-                      <w:pPr>
-                        <w:spacing w:before="143"/>
-                        <w:rPr>
-                          <w:bCs/>
-                          <w:spacing w:val="-2"/>
-                          <w:sz w:val="24"/>
-                          <w:szCs w:val="36"/>
-                        </w:rPr>
-                      </w:pPr>
-                      <w:r>
-                        <w:rPr>
-                          <w:bCs/>
-                          <w:spacing w:val="-2"/>
-                          <w:sz w:val="24"/>
-                          <w:szCs w:val="36"/>
-                        </w:rPr>
-                        <w:t>{% if petitioner_or_defendant == ‘user_is_the_plantiff’ %}</w:t>
-                      </w:r>
-                      <w:r>
-                        <w:rPr>
-                          <w:b/>
-                          <w:spacing w:val="-2"/>
-                          <w:sz w:val="24"/>
-                          <w:szCs w:val="36"/>
-                          <w:u w:val="single"/>
-                        </w:rPr>
-                        <w:t>{{ petitioners[0].name.full() }}</w:t>
-                      </w:r>
-                      <w:r>
-                        <w:rPr>
-                          <w:bCs/>
-                          <w:spacing w:val="-2"/>
-                          <w:sz w:val="24"/>
-                          <w:szCs w:val="36"/>
-                        </w:rPr>
-                        <w:t>{% else %}</w:t>
-                      </w:r>
-                      <w:r>
-                        <w:rPr>
-                          <w:b/>
-                          <w:spacing w:val="-2"/>
-                          <w:sz w:val="24"/>
-                          <w:szCs w:val="36"/>
-                          <w:u w:val="single"/>
-                        </w:rPr>
-                        <w:t>{{ other_parties[0].name.full() }}</w:t>
-                      </w:r>
-                      <w:r>
-                        <w:rPr>
-                          <w:bCs/>
-                          <w:spacing w:val="-2"/>
-                          <w:sz w:val="24"/>
-                          <w:szCs w:val="36"/>
-                        </w:rPr>
-                        <w:t xml:space="preserve">{% </w:t>
-                      </w:r>
-                      <w:r>
-                        <w:rPr>
-                          <w:bCs/>
-                          <w:spacing w:val="-2"/>
-                          <w:sz w:val="24"/>
-                          <w:szCs w:val="36"/>
-                        </w:rPr>
-                        <w:t>endif %}</w:t>
-                      </w:r>
-                    </w:p>
-                    <w:p>
-                      <w:pPr>
-                        <w:spacing w:line="360" w:lineRule="auto"/>
-                        <w:rPr>
-                          <w:b/>
-                          <w:smallCaps/>
-                          <w:color w:val="000000"/>
-                          <w:sz w:val="20"/>
-                        </w:rPr>
-                      </w:pPr>
-                      <w:r>
-                        <w:rPr>
-                          <w:b/>
-                          <w:smallCaps/>
-                          <w:color w:val="000000"/>
-                          <w:sz w:val="20"/>
-                        </w:rPr>
-                        <w:t>PETITIONER</w:t>
-                      </w:r>
-                    </w:p>
-                    <w:p>
-                      <w:pPr>
-                        <w:spacing w:before="240" w:line="360" w:lineRule="auto"/>
-                        <w:textDirection w:val="btLr"/>
-                      </w:pPr>
-                      <w:r>
-                        <w:rPr>
-                          <w:b/>
-                          <w:color w:val="000000"/>
-                          <w:sz w:val="24"/>
-                        </w:rPr>
-                        <w:t>VERSUS</w:t>
-                      </w:r>
-                    </w:p>
-                    <w:p>
-                      <w:pPr>
-                        <w:spacing w:before="143"/>
-                        <w:rPr>
-                          <w:bCs/>
-                          <w:spacing w:val="-2"/>
-                          <w:sz w:val="24"/>
-                          <w:szCs w:val="36"/>
-                        </w:rPr>
-                      </w:pPr>
-                      <w:r>
-                        <w:rPr>
-                          <w:bCs/>
-                          <w:spacing w:val="-2"/>
-                          <w:sz w:val="24"/>
-                          <w:szCs w:val="36"/>
-                        </w:rPr>
-                        <w:t>{% if petitioner_or_defendant == ‘user_is_the_defendant’ %}</w:t>
-                      </w:r>
-                      <w:r>
-                        <w:rPr>
-                          <w:b/>
-                          <w:spacing w:val="-2"/>
-                          <w:sz w:val="24"/>
-                          <w:szCs w:val="36"/>
-                          <w:u w:val="single"/>
-                        </w:rPr>
-                        <w:t xml:space="preserve">{{ </w:t>
-                      </w:r>
-                      <w:r>
-                        <w:rPr>
-                          <w:b/>
-                          <w:spacing w:val="-2"/>
-                          <w:sz w:val="24"/>
-                          <w:szCs w:val="36"/>
-                          <w:u w:val="single"/>
-                        </w:rPr>
-                        <w:t>petitioners</w:t>
-                      </w:r>
-                      <w:r>
-                        <w:rPr>
-                          <w:b/>
-                          <w:spacing w:val="-2"/>
-                          <w:sz w:val="24"/>
-                          <w:szCs w:val="36"/>
-                          <w:u w:val="single"/>
-                        </w:rPr>
-                        <w:t>[0].name.full() }}</w:t>
-                      </w:r>
-                      <w:r>
-                        <w:rPr>
-                          <w:bCs/>
-                          <w:spacing w:val="-2"/>
-                          <w:sz w:val="24"/>
-                          <w:szCs w:val="36"/>
-                        </w:rPr>
-                        <w:t>{% else %}</w:t>
-                      </w:r>
-                      <w:r>
-                        <w:rPr>
-                          <w:b/>
-                          <w:spacing w:val="-2"/>
-                          <w:sz w:val="24"/>
-                          <w:szCs w:val="36"/>
-                          <w:u w:val="single"/>
-                        </w:rPr>
-                        <w:t>{{ other_parties[0].name.full() }}</w:t>
-                      </w:r>
-                      <w:r>
-                        <w:rPr>
-                          <w:bCs/>
-                          <w:spacing w:val="-2"/>
-                          <w:sz w:val="24"/>
-                          <w:szCs w:val="36"/>
-                        </w:rPr>
-                        <w:t xml:space="preserve">{% </w:t>
-                      </w:r>
-                      <w:r>
-                        <w:rPr>
-                          <w:bCs/>
-                          <w:spacing w:val="-2"/>
-                          <w:sz w:val="24"/>
-                          <w:szCs w:val="36"/>
-                        </w:rPr>
-                        <w:t>endif %}</w:t>
-                      </w:r>
-                    </w:p>
-                    <w:p>
-                      <w:pPr>
-                        <w:spacing w:before="240" w:line="360" w:lineRule="auto"/>
-                        <w:textDirection w:val="btLr"/>
-                      </w:pPr>
-                      <w:r>
-                        <w:rPr>
-                          <w:b/>
-                          <w:smallCaps/>
-                          <w:color w:val="000000"/>
-                          <w:sz w:val="20"/>
-                        </w:rPr>
-                        <w:t>DEFENDANT</w:t>
-                      </w:r>
-                    </w:p>
-                    <w:p>
-                      <w:pPr>
-                        <w:spacing w:before="240" w:line="360" w:lineRule="auto"/>
-                      </w:pPr>
-                    </w:p>
-                  </w:txbxContent>
-                </v:textbox>
-                <w10:wrap type="square" anchorx="margin" anchory="margin"/>
-              </v:rect>
-            </w:pict>
-          </mc:Fallback>
-        </mc:AlternateContent>
-      </w:r>
     </w:p>
     <w:p>
       <w:pPr>
         <w:spacing w:before="97" w:line="439" w:lineRule="auto"/>
-        <w:rPr>
-          <w:b/>
-          <w:sz w:val="24"/>
-        </w:rPr>
-      </w:pPr>
-    </w:p>
-    <w:p>
-      <w:pPr>
-        <w:spacing w:before="97" w:line="439" w:lineRule="auto"/>
-        <w:ind w:left="2781" w:hanging="2602"/>
         <w:rPr>
           <w:b/>
           <w:sz w:val="24"/>
@@ -4638,7 +4923,25 @@
           <w:bCs/>
           <w:u w:val="single"/>
         </w:rPr>
-        <w:t>[0].name.full() }}</w:t>
+        <w:t>[0].</w:t>
+      </w:r>
+      <w:proofErr w:type="spellStart"/>
+      <w:r>
+        <w:rPr>
+          <w:b/>
+          <w:bCs/>
+          <w:u w:val="single"/>
+        </w:rPr>
+        <w:t>name.full</w:t>
+      </w:r>
+      <w:proofErr w:type="spellEnd"/>
+      <w:r>
+        <w:rPr>
+          <w:b/>
+          <w:bCs/>
+          <w:u w:val="single"/>
+        </w:rPr>
+        <w:t>() }}</w:t>
       </w:r>
       <w:r>
         <w:rPr>
@@ -4880,9 +5183,11 @@
       <w:r>
         <w:t xml:space="preserve">if </w:t>
       </w:r>
+      <w:proofErr w:type="spellStart"/>
       <w:r>
         <w:t>type_of_hearing</w:t>
       </w:r>
+      <w:proofErr w:type="spellEnd"/>
       <w:r>
         <w:t>[‘</w:t>
       </w:r>
@@ -4981,7 +5286,15 @@
         <w:t xml:space="preserve">{% </w:t>
       </w:r>
       <w:r>
-        <w:t>if type_of_hearing[‘</w:t>
+        <w:t xml:space="preserve">if </w:t>
+      </w:r>
+      <w:proofErr w:type="spellStart"/>
+      <w:r>
+        <w:t>type_of_hearing</w:t>
+      </w:r>
+      <w:proofErr w:type="spellEnd"/>
+      <w:r>
+        <w:t>[‘</w:t>
       </w:r>
       <w:r>
         <w:t>Child Support</w:t>
@@ -5048,7 +5361,15 @@
         <w:t xml:space="preserve">{% </w:t>
       </w:r>
       <w:r>
-        <w:t>if type_of_hearing[‘Visitation’] %}</w:t>
+        <w:t xml:space="preserve">if </w:t>
+      </w:r>
+      <w:proofErr w:type="spellStart"/>
+      <w:r>
+        <w:t>type_of_hearing</w:t>
+      </w:r>
+      <w:proofErr w:type="spellEnd"/>
+      <w:r>
+        <w:t>[‘Visitation’] %}</w:t>
       </w:r>
       <w:r>
         <w:rPr>
@@ -5100,7 +5421,15 @@
         <w:t xml:space="preserve">{% </w:t>
       </w:r>
       <w:r>
-        <w:t>if type_of_hearing[‘Other’] %}</w:t>
+        <w:t xml:space="preserve">if </w:t>
+      </w:r>
+      <w:proofErr w:type="spellStart"/>
+      <w:r>
+        <w:t>type_of_hearing</w:t>
+      </w:r>
+      <w:proofErr w:type="spellEnd"/>
+      <w:r>
+        <w:t>[‘Other’] %}</w:t>
       </w:r>
       <w:r>
         <w:rPr>
@@ -5313,15 +5642,33 @@
           <w:bCs/>
           <w:u w:val="single"/>
         </w:rPr>
-        <w:t>{{ judg</w:t>
-      </w:r>
+        <w:t xml:space="preserve">{{ </w:t>
+      </w:r>
+      <w:proofErr w:type="spellStart"/>
       <w:r>
         <w:rPr>
           <w:b/>
           <w:bCs/>
           <w:u w:val="single"/>
         </w:rPr>
-        <w:t>e_last_name }}</w:t>
+        <w:t>judg</w:t>
+      </w:r>
+      <w:r>
+        <w:rPr>
+          <w:b/>
+          <w:bCs/>
+          <w:u w:val="single"/>
+        </w:rPr>
+        <w:t>e_last_name</w:t>
+      </w:r>
+      <w:proofErr w:type="spellEnd"/>
+      <w:r>
+        <w:rPr>
+          <w:b/>
+          <w:bCs/>
+          <w:u w:val="single"/>
+        </w:rPr>
+        <w:t xml:space="preserve"> }}</w:t>
       </w:r>
       <w:r>
         <w:t xml:space="preserve"> on the </w:t>
@@ -5338,7 +5685,25 @@
           <w:bCs/>
           <w:u w:val="single"/>
         </w:rPr>
-        <w:t xml:space="preserve">{{ date_rule_to_show_cause_served </w:t>
+        <w:t xml:space="preserve">{{ </w:t>
+      </w:r>
+      <w:proofErr w:type="spellStart"/>
+      <w:r>
+        <w:rPr>
+          <w:b/>
+          <w:bCs/>
+          <w:u w:val="single"/>
+        </w:rPr>
+        <w:t>date_rule_to_show_cause_served</w:t>
+      </w:r>
+      <w:proofErr w:type="spellEnd"/>
+      <w:r>
+        <w:rPr>
+          <w:b/>
+          <w:bCs/>
+          <w:u w:val="single"/>
+        </w:rPr>
+        <w:t xml:space="preserve"> </w:t>
       </w:r>
       <w:r>
         <w:rPr>
@@ -5599,9 +5964,11 @@
         </w:rPr>
         <w:t xml:space="preserve">if </w:t>
       </w:r>
+      <w:proofErr w:type="spellStart"/>
       <w:r>
         <w:t>reason_for_continuance</w:t>
       </w:r>
+      <w:proofErr w:type="spellEnd"/>
       <w:r>
         <w:rPr>
           <w:sz w:val="24"/>
@@ -5609,13 +5976,15 @@
         </w:rPr>
         <w:t>[‘</w:t>
       </w:r>
+      <w:proofErr w:type="spellStart"/>
       <w:r>
         <w:rPr>
           <w:sz w:val="24"/>
           <w:szCs w:val="24"/>
         </w:rPr>
-        <w:t>Need additional time to prepare and/or seek counsel</w:t>
-      </w:r>
+        <w:t>preparing_seeking_counsel</w:t>
+      </w:r>
+      <w:proofErr w:type="spellEnd"/>
       <w:r>
         <w:rPr>
           <w:sz w:val="24"/>
@@ -5678,7 +6047,25 @@
           <w:bCs/>
           <w:u w:val="single"/>
         </w:rPr>
-        <w:t>{{ date_rule_to_show_cause_served }}</w:t>
+        <w:t xml:space="preserve">{{ </w:t>
+      </w:r>
+      <w:proofErr w:type="spellStart"/>
+      <w:r>
+        <w:rPr>
+          <w:b/>
+          <w:bCs/>
+          <w:u w:val="single"/>
+        </w:rPr>
+        <w:t>date_rule_to_show_cause_served</w:t>
+      </w:r>
+      <w:proofErr w:type="spellEnd"/>
+      <w:r>
+        <w:rPr>
+          <w:b/>
+          <w:bCs/>
+          <w:u w:val="single"/>
+        </w:rPr>
+        <w:t xml:space="preserve"> }}</w:t>
       </w:r>
       <w:r>
         <w:t>,</w:t>
@@ -5789,17 +6176,21 @@
         <w:t xml:space="preserve">{% </w:t>
       </w:r>
       <w:r>
-        <w:t>if reason_for_continuance[‘</w:t>
-      </w:r>
-      <w:r>
-        <w:t>Ha</w:t>
-      </w:r>
-      <w:r>
-        <w:t>s</w:t>
-      </w:r>
-      <w:r>
-        <w:t xml:space="preserve"> a prior doctor appointment/engagement that cannot be rescheduled</w:t>
-      </w:r>
+        <w:t xml:space="preserve">if </w:t>
+      </w:r>
+      <w:proofErr w:type="spellStart"/>
+      <w:r>
+        <w:t>reason_for_continuance</w:t>
+      </w:r>
+      <w:proofErr w:type="spellEnd"/>
+      <w:r>
+        <w:t>[‘</w:t>
+      </w:r>
+      <w:proofErr w:type="spellStart"/>
+      <w:r>
+        <w:t>appointment_or_engagement</w:t>
+      </w:r>
+      <w:proofErr w:type="spellEnd"/>
       <w:r>
         <w:t>’</w:t>
       </w:r>
@@ -6082,7 +6473,26 @@
         <w:t xml:space="preserve">{% </w:t>
       </w:r>
       <w:r>
-        <w:t>if reason_for_continuance[‘Other’] %}</w:t>
+        <w:t xml:space="preserve">if </w:t>
+      </w:r>
+      <w:proofErr w:type="spellStart"/>
+      <w:r>
+        <w:t>reason_for_continuance</w:t>
+      </w:r>
+      <w:proofErr w:type="spellEnd"/>
+      <w:r>
+        <w:t>[‘</w:t>
+      </w:r>
+      <w:proofErr w:type="spellStart"/>
+      <w:r>
+        <w:t>other_reason</w:t>
+      </w:r>
+      <w:r>
+        <w:t>_for_continuance</w:t>
+      </w:r>
+      <w:proofErr w:type="spellEnd"/>
+      <w:r>
+        <w:t>’] %}</w:t>
       </w:r>
       <w:r>
         <w:rPr>
@@ -6136,7 +6546,6 @@
           <w:iCs/>
           <w:spacing w:val="-2"/>
         </w:rPr>
-        <w:lastRenderedPageBreak/>
         <w:t>P</w:t>
       </w:r>
       <w:r>
@@ -6182,7 +6591,27 @@
           <w:spacing w:val="-10"/>
           <w:u w:val="single"/>
         </w:rPr>
-        <w:t>{{ other_reason_for_continuance_description }}</w:t>
+        <w:t xml:space="preserve">{{ </w:t>
+      </w:r>
+      <w:proofErr w:type="spellStart"/>
+      <w:r>
+        <w:rPr>
+          <w:b/>
+          <w:bCs/>
+          <w:spacing w:val="-10"/>
+          <w:u w:val="single"/>
+        </w:rPr>
+        <w:t>other_reason_for_continuance_description</w:t>
+      </w:r>
+      <w:proofErr w:type="spellEnd"/>
+      <w:r>
+        <w:rPr>
+          <w:b/>
+          <w:bCs/>
+          <w:spacing w:val="-10"/>
+          <w:u w:val="single"/>
+        </w:rPr>
+        <w:t xml:space="preserve"> }}</w:t>
       </w:r>
       <w:r>
         <w:rPr>
@@ -6249,6 +6678,7 @@
         </w:rPr>
         <w:t xml:space="preserve">{% if </w:t>
       </w:r>
+      <w:proofErr w:type="spellStart"/>
       <w:r>
         <w:rPr>
           <w:rFonts w:eastAsiaTheme="majorEastAsia"/>
@@ -6256,6 +6686,7 @@
         </w:rPr>
         <w:t>who_was_contacted</w:t>
       </w:r>
+      <w:proofErr w:type="spellEnd"/>
       <w:r>
         <w:rPr>
           <w:rFonts w:eastAsiaTheme="majorEastAsia"/>
@@ -6270,18 +6701,36 @@
         </w:rPr>
         <w:t xml:space="preserve"> </w:t>
       </w:r>
+      <w:proofErr w:type="spellStart"/>
       <w:r>
         <w:rPr>
           <w:rFonts w:eastAsiaTheme="majorEastAsia"/>
           <w:color w:val="000000" w:themeColor="text1"/>
         </w:rPr>
-        <w:t>other_parties[0].name.first</w:t>
-      </w:r>
+        <w:t>other_parties</w:t>
+      </w:r>
+      <w:proofErr w:type="spellEnd"/>
       <w:r>
         <w:rPr>
           <w:rFonts w:eastAsiaTheme="majorEastAsia"/>
           <w:color w:val="000000" w:themeColor="text1"/>
         </w:rPr>
+        <w:t>[0].</w:t>
+      </w:r>
+      <w:proofErr w:type="spellStart"/>
+      <w:r>
+        <w:rPr>
+          <w:rFonts w:eastAsiaTheme="majorEastAsia"/>
+          <w:color w:val="000000" w:themeColor="text1"/>
+        </w:rPr>
+        <w:t>name.first</w:t>
+      </w:r>
+      <w:proofErr w:type="spellEnd"/>
+      <w:r>
+        <w:rPr>
+          <w:rFonts w:eastAsiaTheme="majorEastAsia"/>
+          <w:color w:val="000000" w:themeColor="text1"/>
+        </w:rPr>
         <w:t xml:space="preserve"> %}</w:t>
       </w:r>
       <w:r>
@@ -6377,23 +6826,78 @@
         </w:rPr>
         <w:t xml:space="preserve"> </w:t>
       </w:r>
+      <w:proofErr w:type="spellStart"/>
       <w:r>
         <w:rPr>
           <w:spacing w:val="-12"/>
         </w:rPr>
-        <w:t xml:space="preserve">else %} </w:t>
+        <w:t>el</w:t>
+      </w:r>
+      <w:r>
+        <w:rPr>
+          <w:spacing w:val="-12"/>
+        </w:rPr>
+        <w:t>if</w:t>
+      </w:r>
+      <w:proofErr w:type="spellEnd"/>
+      <w:r>
+        <w:rPr>
+          <w:spacing w:val="-12"/>
+        </w:rPr>
+        <w:t xml:space="preserve"> </w:t>
+      </w:r>
+      <w:proofErr w:type="spellStart"/>
+      <w:r>
+        <w:rPr>
+          <w:spacing w:val="-12"/>
+        </w:rPr>
+        <w:t>defendant_contacted_about_continuance</w:t>
+      </w:r>
+      <w:proofErr w:type="spellEnd"/>
+      <w:r>
+        <w:rPr>
+          <w:spacing w:val="-12"/>
+        </w:rPr>
+        <w:t xml:space="preserve"> or </w:t>
+      </w:r>
+      <w:proofErr w:type="spellStart"/>
+      <w:r>
+        <w:rPr>
+          <w:spacing w:val="-12"/>
+        </w:rPr>
+        <w:t>defendant_contacted_about_continuance</w:t>
+      </w:r>
+      <w:proofErr w:type="spellEnd"/>
+      <w:r>
+        <w:rPr>
+          <w:spacing w:val="-12"/>
+        </w:rPr>
+        <w:t xml:space="preserve"> == False</w:t>
+      </w:r>
+      <w:r>
+        <w:rPr>
+          <w:spacing w:val="-12"/>
+        </w:rPr>
+        <w:t xml:space="preserve"> %} </w:t>
       </w:r>
       <w:r>
         <w:rPr>
           <w:szCs w:val="28"/>
         </w:rPr>
-        <w:t xml:space="preserve"> </w:t>
-      </w:r>
-      <w:r>
-        <w:rPr>
-          <w:sz w:val="36"/>
-        </w:rPr>
-        <w:t>□</w:t>
+        <w:t>[</w:t>
+      </w:r>
+      <w:r>
+        <w:rPr>
+          <w:rFonts w:ascii="Segoe UI Symbol" w:hAnsi="Segoe UI Symbol" w:cs="Segoe UI Symbol"/>
+          <w:szCs w:val="28"/>
+        </w:rPr>
+        <w:t>✔</w:t>
+      </w:r>
+      <w:r>
+        <w:rPr>
+          <w:szCs w:val="28"/>
+        </w:rPr>
+        <w:t>]</w:t>
       </w:r>
       <w:r>
         <w:rPr>
@@ -6431,6 +6935,94 @@
       </w:r>
       <w:r>
         <w:rPr>
+          <w:sz w:val="36"/>
+        </w:rPr>
+        <w:t xml:space="preserve">□ </w:t>
+      </w:r>
+      <w:r>
+        <w:t>counsel</w:t>
+      </w:r>
+      <w:r>
+        <w:t xml:space="preserve"> {% </w:t>
+      </w:r>
+      <w:proofErr w:type="spellStart"/>
+      <w:r>
+        <w:t>elif</w:t>
+      </w:r>
+      <w:proofErr w:type="spellEnd"/>
+      <w:r>
+        <w:t xml:space="preserve"> </w:t>
+      </w:r>
+      <w:proofErr w:type="spellStart"/>
+      <w:r>
+        <w:t>who_was_contacted</w:t>
+      </w:r>
+      <w:proofErr w:type="spellEnd"/>
+      <w:r>
+        <w:t xml:space="preserve"> == </w:t>
+      </w:r>
+      <w:r>
+        <w:t>‘</w:t>
+      </w:r>
+      <w:proofErr w:type="spellStart"/>
+      <w:r>
+        <w:t>their_attorney</w:t>
+      </w:r>
+      <w:proofErr w:type="spellEnd"/>
+      <w:r>
+        <w:t>’</w:t>
+      </w:r>
+      <w:r>
+        <w:t xml:space="preserve"> %}</w:t>
+      </w:r>
+      <w:r>
+        <w:rPr>
+          <w:szCs w:val="28"/>
+        </w:rPr>
+        <w:t xml:space="preserve"> </w:t>
+      </w:r>
+      <w:r>
+        <w:rPr>
+          <w:sz w:val="36"/>
+        </w:rPr>
+        <w:t>□</w:t>
+      </w:r>
+      <w:r>
+        <w:rPr>
+          <w:szCs w:val="28"/>
+        </w:rPr>
+        <w:t xml:space="preserve"> </w:t>
+      </w:r>
+      <w:r>
+        <w:t>opposing</w:t>
+      </w:r>
+      <w:r>
+        <w:rPr>
+          <w:spacing w:val="-14"/>
+        </w:rPr>
+        <w:t xml:space="preserve"> </w:t>
+      </w:r>
+      <w:r>
+        <w:t>party</w:t>
+      </w:r>
+      <w:r>
+        <w:rPr>
+          <w:spacing w:val="-12"/>
+        </w:rPr>
+        <w:t xml:space="preserve"> </w:t>
+      </w:r>
+      <w:r>
+        <w:t>/</w:t>
+      </w:r>
+      <w:r>
+        <w:rPr>
+          <w:spacing w:val="-18"/>
+          <w:sz w:val="36"/>
+        </w:rPr>
+        <w:t xml:space="preserve"> </w:t>
+      </w:r>
+      <w:r>
+        <w:rPr>
           <w:szCs w:val="28"/>
         </w:rPr>
         <w:t>[</w:t>
@@ -6458,7 +7050,180 @@
         <w:t>counsel</w:t>
       </w:r>
       <w:r>
-        <w:t xml:space="preserve"> {% endif %}</w:t>
+        <w:t xml:space="preserve"> </w:t>
+      </w:r>
+      <w:r>
+        <w:rPr>
+          <w:rFonts w:eastAsiaTheme="majorEastAsia"/>
+          <w:color w:val="000000" w:themeColor="text1"/>
+        </w:rPr>
+        <w:t xml:space="preserve">{% </w:t>
+      </w:r>
+      <w:proofErr w:type="spellStart"/>
+      <w:r>
+        <w:rPr>
+          <w:rFonts w:eastAsiaTheme="majorEastAsia"/>
+          <w:color w:val="000000" w:themeColor="text1"/>
+        </w:rPr>
+        <w:t>el</w:t>
+      </w:r>
+      <w:r>
+        <w:rPr>
+          <w:rFonts w:eastAsiaTheme="majorEastAsia"/>
+          <w:color w:val="000000" w:themeColor="text1"/>
+        </w:rPr>
+        <w:t>if</w:t>
+      </w:r>
+      <w:proofErr w:type="spellEnd"/>
+      <w:r>
+        <w:rPr>
+          <w:rFonts w:eastAsiaTheme="majorEastAsia"/>
+          <w:color w:val="000000" w:themeColor="text1"/>
+        </w:rPr>
+        <w:t xml:space="preserve"> </w:t>
+      </w:r>
+      <w:proofErr w:type="spellStart"/>
+      <w:r>
+        <w:rPr>
+          <w:rFonts w:eastAsiaTheme="majorEastAsia"/>
+          <w:color w:val="000000" w:themeColor="text1"/>
+        </w:rPr>
+        <w:t>plantiff_or_defendant_attorney</w:t>
+      </w:r>
+      <w:proofErr w:type="spellEnd"/>
+      <w:r>
+        <w:rPr>
+          <w:rFonts w:eastAsiaTheme="majorEastAsia"/>
+          <w:color w:val="000000" w:themeColor="text1"/>
+        </w:rPr>
+        <w:t xml:space="preserve"> and</w:t>
+      </w:r>
+      <w:r>
+        <w:rPr>
+          <w:rFonts w:eastAsiaTheme="majorEastAsia"/>
+          <w:color w:val="000000" w:themeColor="text1"/>
+        </w:rPr>
+        <w:t xml:space="preserve"> </w:t>
+      </w:r>
+      <w:proofErr w:type="spellStart"/>
+      <w:r>
+        <w:rPr>
+          <w:rFonts w:eastAsiaTheme="majorEastAsia"/>
+          <w:color w:val="000000" w:themeColor="text1"/>
+        </w:rPr>
+        <w:t>other_party_contacted_about_continuance</w:t>
+      </w:r>
+      <w:proofErr w:type="spellEnd"/>
+      <w:r>
+        <w:rPr>
+          <w:rFonts w:eastAsiaTheme="majorEastAsia"/>
+          <w:color w:val="000000" w:themeColor="text1"/>
+        </w:rPr>
+        <w:t xml:space="preserve"> </w:t>
+      </w:r>
+      <w:r>
+        <w:rPr>
+          <w:rFonts w:eastAsiaTheme="majorEastAsia"/>
+          <w:color w:val="000000" w:themeColor="text1"/>
+        </w:rPr>
+        <w:t>== False</w:t>
+      </w:r>
+      <w:r>
+        <w:rPr>
+          <w:rFonts w:eastAsiaTheme="majorEastAsia"/>
+          <w:color w:val="000000" w:themeColor="text1"/>
+        </w:rPr>
+        <w:t>%}</w:t>
+      </w:r>
+      <w:r>
+        <w:rPr>
+          <w:spacing w:val="-14"/>
+        </w:rPr>
+        <w:t xml:space="preserve"> </w:t>
+      </w:r>
+      <w:r>
+        <w:rPr>
+          <w:szCs w:val="28"/>
+        </w:rPr>
+        <w:t>[</w:t>
+      </w:r>
+      <w:r>
+        <w:rPr>
+          <w:rFonts w:ascii="Segoe UI Symbol" w:hAnsi="Segoe UI Symbol" w:cs="Segoe UI Symbol"/>
+          <w:szCs w:val="28"/>
+        </w:rPr>
+        <w:t xml:space="preserve">  </w:t>
+      </w:r>
+      <w:r>
+        <w:rPr>
+          <w:szCs w:val="28"/>
+        </w:rPr>
+        <w:t>]</w:t>
+      </w:r>
+      <w:r>
+        <w:rPr>
+          <w:szCs w:val="28"/>
+        </w:rPr>
+        <w:t xml:space="preserve"> </w:t>
+      </w:r>
+      <w:r>
+        <w:t>opposing</w:t>
+      </w:r>
+      <w:r>
+        <w:rPr>
+          <w:spacing w:val="-14"/>
+        </w:rPr>
+        <w:t xml:space="preserve"> </w:t>
+      </w:r>
+      <w:r>
+        <w:t>party</w:t>
+      </w:r>
+      <w:r>
+        <w:rPr>
+          <w:spacing w:val="-12"/>
+        </w:rPr>
+        <w:t xml:space="preserve"> </w:t>
+      </w:r>
+      <w:r>
+        <w:t>/</w:t>
+      </w:r>
+      <w:r>
+        <w:rPr>
+          <w:spacing w:val="-18"/>
+          <w:sz w:val="36"/>
+        </w:rPr>
+        <w:t xml:space="preserve"> </w:t>
+      </w:r>
+      <w:r>
+        <w:rPr>
+          <w:szCs w:val="28"/>
+        </w:rPr>
+        <w:t>[</w:t>
+      </w:r>
+      <w:r>
+        <w:rPr>
+          <w:rFonts w:ascii="Segoe UI Symbol" w:hAnsi="Segoe UI Symbol" w:cs="Segoe UI Symbol"/>
+          <w:szCs w:val="28"/>
+        </w:rPr>
+        <w:t>✔</w:t>
+      </w:r>
+      <w:r>
+        <w:rPr>
+          <w:szCs w:val="28"/>
+        </w:rPr>
+        <w:t>]</w:t>
+      </w:r>
+      <w:r>
+        <w:rPr>
+          <w:sz w:val="36"/>
+        </w:rPr>
+        <w:t xml:space="preserve"> </w:t>
+      </w:r>
+      <w:r>
+        <w:t xml:space="preserve">counsel </w:t>
+      </w:r>
+      <w:r>
+        <w:t>{% endif %}</w:t>
       </w:r>
       <w:r>
         <w:rPr>
@@ -6502,6 +7267,7 @@
         </w:rPr>
         <w:t xml:space="preserve">{% if </w:t>
       </w:r>
+      <w:proofErr w:type="spellStart"/>
       <w:r>
         <w:rPr>
           <w:rFonts w:eastAsiaTheme="majorEastAsia"/>
@@ -6509,6 +7275,7 @@
         </w:rPr>
         <w:t>other_party_contacted_about_continuance</w:t>
       </w:r>
+      <w:proofErr w:type="spellEnd"/>
       <w:r>
         <w:rPr>
           <w:rFonts w:eastAsiaTheme="majorEastAsia"/>
@@ -6594,41 +7361,51 @@
         <w:t>not</w:t>
       </w:r>
       <w:r>
+        <w:t xml:space="preserve"> </w:t>
+      </w:r>
+      <w:r>
         <w:rPr>
           <w:spacing w:val="-12"/>
         </w:rPr>
-        <w:t xml:space="preserve"> </w:t>
-      </w:r>
+        <w:t xml:space="preserve">{% </w:t>
+      </w:r>
+      <w:proofErr w:type="spellStart"/>
       <w:r>
         <w:rPr>
           <w:spacing w:val="-12"/>
         </w:rPr>
-        <w:t>{% else %}</w:t>
+        <w:t>el</w:t>
+      </w:r>
+      <w:r>
+        <w:rPr>
+          <w:spacing w:val="-12"/>
+        </w:rPr>
+        <w:t>if</w:t>
+      </w:r>
+      <w:proofErr w:type="spellEnd"/>
+      <w:r>
+        <w:rPr>
+          <w:spacing w:val="-12"/>
+        </w:rPr>
+        <w:t xml:space="preserve"> </w:t>
+      </w:r>
+      <w:proofErr w:type="spellStart"/>
+      <w:r>
+        <w:rPr>
+          <w:spacing w:val="-12"/>
+        </w:rPr>
+        <w:t>defendant_contacted_about_continuance</w:t>
+      </w:r>
+      <w:proofErr w:type="spellEnd"/>
+      <w:r>
+        <w:rPr>
+          <w:spacing w:val="-12"/>
+        </w:rPr>
+        <w:t xml:space="preserve"> %}</w:t>
       </w:r>
       <w:r>
         <w:rPr>
           <w:szCs w:val="28"/>
-        </w:rPr>
-        <w:t xml:space="preserve"> </w:t>
-      </w:r>
-      <w:r>
-        <w:rPr>
-          <w:sz w:val="36"/>
-        </w:rPr>
-        <w:t>□</w:t>
-      </w:r>
-      <w:r>
-        <w:rPr>
-          <w:spacing w:val="-14"/>
-        </w:rPr>
-        <w:t xml:space="preserve"> </w:t>
-      </w:r>
-      <w:r>
-        <w:t>has/</w:t>
-      </w:r>
-      <w:r>
-        <w:rPr>
-          <w:spacing w:val="-13"/>
         </w:rPr>
         <w:t xml:space="preserve"> </w:t>
       </w:r>
@@ -6653,6 +7430,33 @@
       </w:r>
       <w:r>
         <w:rPr>
+          <w:szCs w:val="28"/>
+        </w:rPr>
+        <w:t xml:space="preserve"> </w:t>
+      </w:r>
+      <w:r>
+        <w:rPr>
+          <w:spacing w:val="-14"/>
+        </w:rPr>
+        <w:t xml:space="preserve"> </w:t>
+      </w:r>
+      <w:r>
+        <w:t>has/</w:t>
+      </w:r>
+      <w:r>
+        <w:rPr>
+          <w:spacing w:val="-13"/>
+        </w:rPr>
+        <w:t xml:space="preserve"> </w:t>
+      </w:r>
+      <w:r>
+        <w:rPr>
+          <w:sz w:val="36"/>
+        </w:rPr>
+        <w:t>□</w:t>
+      </w:r>
+      <w:r>
+        <w:rPr>
           <w:spacing w:val="-16"/>
           <w:sz w:val="36"/>
         </w:rPr>
@@ -6668,7 +7472,215 @@
         <w:t xml:space="preserve"> </w:t>
       </w:r>
       <w:r>
-        <w:t>not {% endif %}</w:t>
+        <w:t>not</w:t>
+      </w:r>
+      <w:r>
+        <w:rPr>
+          <w:spacing w:val="-12"/>
+        </w:rPr>
+        <w:t xml:space="preserve"> </w:t>
+      </w:r>
+      <w:r>
+        <w:rPr>
+          <w:spacing w:val="-12"/>
+        </w:rPr>
+        <w:t xml:space="preserve">{% </w:t>
+      </w:r>
+      <w:proofErr w:type="spellStart"/>
+      <w:r>
+        <w:rPr>
+          <w:spacing w:val="-12"/>
+        </w:rPr>
+        <w:t>elif</w:t>
+      </w:r>
+      <w:proofErr w:type="spellEnd"/>
+      <w:r>
+        <w:rPr>
+          <w:spacing w:val="-12"/>
+        </w:rPr>
+        <w:t xml:space="preserve"> </w:t>
+      </w:r>
+      <w:proofErr w:type="spellStart"/>
+      <w:r>
+        <w:rPr>
+          <w:spacing w:val="-12"/>
+        </w:rPr>
+        <w:t>defendant_contacted_about_continuance</w:t>
+      </w:r>
+      <w:proofErr w:type="spellEnd"/>
+      <w:r>
+        <w:rPr>
+          <w:spacing w:val="-12"/>
+        </w:rPr>
+        <w:t xml:space="preserve"> </w:t>
+      </w:r>
+      <w:r>
+        <w:rPr>
+          <w:spacing w:val="-12"/>
+        </w:rPr>
+        <w:t xml:space="preserve">== False %} </w:t>
+      </w:r>
+      <w:r>
+        <w:rPr>
+          <w:sz w:val="36"/>
+        </w:rPr>
+        <w:t>□</w:t>
+      </w:r>
+      <w:r>
+        <w:rPr>
+          <w:spacing w:val="-14"/>
+        </w:rPr>
+        <w:t xml:space="preserve"> </w:t>
+      </w:r>
+      <w:r>
+        <w:t>has/</w:t>
+      </w:r>
+      <w:r>
+        <w:rPr>
+          <w:spacing w:val="-13"/>
+        </w:rPr>
+        <w:t xml:space="preserve"> </w:t>
+      </w:r>
+      <w:r>
+        <w:rPr>
+          <w:szCs w:val="28"/>
+        </w:rPr>
+        <w:t>[</w:t>
+      </w:r>
+      <w:r>
+        <w:rPr>
+          <w:rFonts w:ascii="Segoe UI Symbol" w:hAnsi="Segoe UI Symbol" w:cs="Segoe UI Symbol"/>
+          <w:szCs w:val="28"/>
+        </w:rPr>
+        <w:t>✔</w:t>
+      </w:r>
+      <w:r>
+        <w:rPr>
+          <w:szCs w:val="28"/>
+        </w:rPr>
+        <w:t>]</w:t>
+      </w:r>
+      <w:r>
+        <w:rPr>
+          <w:spacing w:val="-16"/>
+          <w:sz w:val="36"/>
+        </w:rPr>
+        <w:t xml:space="preserve"> </w:t>
+      </w:r>
+      <w:r>
+        <w:t>has</w:t>
+      </w:r>
+      <w:r>
+        <w:rPr>
+          <w:spacing w:val="-13"/>
+        </w:rPr>
+        <w:t xml:space="preserve"> </w:t>
+      </w:r>
+      <w:r>
+        <w:t xml:space="preserve">not </w:t>
+      </w:r>
+      <w:r>
+        <w:t xml:space="preserve">{% </w:t>
+      </w:r>
+      <w:proofErr w:type="spellStart"/>
+      <w:r>
+        <w:t>elif</w:t>
+      </w:r>
+      <w:proofErr w:type="spellEnd"/>
+      <w:r>
+        <w:t xml:space="preserve"> </w:t>
+      </w:r>
+      <w:proofErr w:type="spellStart"/>
+      <w:r>
+        <w:rPr>
+          <w:rFonts w:eastAsiaTheme="majorEastAsia"/>
+          <w:color w:val="000000" w:themeColor="text1"/>
+        </w:rPr>
+        <w:t>other_party_contacted_about_continuance</w:t>
+      </w:r>
+      <w:proofErr w:type="spellEnd"/>
+      <w:r>
+        <w:rPr>
+          <w:rFonts w:eastAsiaTheme="majorEastAsia"/>
+          <w:color w:val="000000" w:themeColor="text1"/>
+        </w:rPr>
+        <w:t xml:space="preserve"> </w:t>
+      </w:r>
+      <w:r>
+        <w:rPr>
+          <w:rFonts w:eastAsiaTheme="majorEastAsia"/>
+          <w:color w:val="000000" w:themeColor="text1"/>
+        </w:rPr>
+        <w:t xml:space="preserve"> == False %}</w:t>
+      </w:r>
+      <w:r>
+        <w:rPr>
+          <w:rFonts w:eastAsiaTheme="majorEastAsia"/>
+          <w:color w:val="000000" w:themeColor="text1"/>
+        </w:rPr>
+        <w:t xml:space="preserve"> </w:t>
+      </w:r>
+      <w:r>
+        <w:rPr>
+          <w:sz w:val="36"/>
+        </w:rPr>
+        <w:t>□</w:t>
+      </w:r>
+      <w:r>
+        <w:rPr>
+          <w:spacing w:val="-14"/>
+        </w:rPr>
+        <w:t xml:space="preserve"> </w:t>
+      </w:r>
+      <w:r>
+        <w:t>has/</w:t>
+      </w:r>
+      <w:r>
+        <w:rPr>
+          <w:spacing w:val="-13"/>
+        </w:rPr>
+        <w:t xml:space="preserve"> </w:t>
+      </w:r>
+      <w:r>
+        <w:rPr>
+          <w:szCs w:val="28"/>
+        </w:rPr>
+        <w:t>[</w:t>
+      </w:r>
+      <w:r>
+        <w:rPr>
+          <w:rFonts w:ascii="Segoe UI Symbol" w:hAnsi="Segoe UI Symbol" w:cs="Segoe UI Symbol"/>
+          <w:szCs w:val="28"/>
+        </w:rPr>
+        <w:t>✔</w:t>
+      </w:r>
+      <w:r>
+        <w:rPr>
+          <w:szCs w:val="28"/>
+        </w:rPr>
+        <w:t>]</w:t>
+      </w:r>
+      <w:r>
+        <w:rPr>
+          <w:spacing w:val="-16"/>
+          <w:sz w:val="36"/>
+        </w:rPr>
+        <w:t xml:space="preserve"> </w:t>
+      </w:r>
+      <w:r>
+        <w:t>has</w:t>
+      </w:r>
+      <w:r>
+        <w:rPr>
+          <w:spacing w:val="-13"/>
+        </w:rPr>
+        <w:t xml:space="preserve"> </w:t>
+      </w:r>
+      <w:r>
+        <w:t xml:space="preserve">not </w:t>
+      </w:r>
+      <w:r>
+        <w:t>{% endif %}</w:t>
       </w:r>
       <w:r>
         <w:rPr>
@@ -6732,6 +7744,7 @@
         </w:rPr>
         <w:t xml:space="preserve">{% if </w:t>
       </w:r>
+      <w:proofErr w:type="spellStart"/>
       <w:r>
         <w:rPr>
           <w:rFonts w:eastAsiaTheme="majorEastAsia"/>
@@ -6746,6 +7759,7 @@
         </w:rPr>
         <w:t>ossible_objection</w:t>
       </w:r>
+      <w:proofErr w:type="spellEnd"/>
       <w:r>
         <w:rPr>
           <w:rFonts w:eastAsiaTheme="majorEastAsia"/>
@@ -7400,7 +8414,15 @@
         <w:t>{</w:t>
       </w:r>
       <w:r>
-        <w:t xml:space="preserve">% if plantiff_or_defendant_attorney </w:t>
+        <w:t xml:space="preserve">% if </w:t>
+      </w:r>
+      <w:proofErr w:type="spellStart"/>
+      <w:r>
+        <w:t>plantiff_or_defendant_attorney</w:t>
+      </w:r>
+      <w:proofErr w:type="spellEnd"/>
+      <w:r>
+        <w:t xml:space="preserve"> </w:t>
       </w:r>
       <w:r>
         <w:t>%</w:t>
@@ -7414,7 +8436,25 @@
           <w:bCs/>
           <w:u w:val="single"/>
         </w:rPr>
-        <w:t xml:space="preserve">{{ attorney[0].name.full() }} </w:t>
+        <w:t>{{ attorney[0].</w:t>
+      </w:r>
+      <w:proofErr w:type="spellStart"/>
+      <w:r>
+        <w:rPr>
+          <w:b/>
+          <w:bCs/>
+          <w:u w:val="single"/>
+        </w:rPr>
+        <w:t>name.full</w:t>
+      </w:r>
+      <w:proofErr w:type="spellEnd"/>
+      <w:r>
+        <w:rPr>
+          <w:b/>
+          <w:bCs/>
+          <w:u w:val="single"/>
+        </w:rPr>
+        <w:t xml:space="preserve">() }} </w:t>
       </w:r>
       <w:r>
         <w:t>{% else %}</w:t>
@@ -7428,7 +8468,43 @@
           <w:bCs/>
           <w:u w:val="single"/>
         </w:rPr>
-        <w:t xml:space="preserve">{{ other_parties[0].name.full() </w:t>
+        <w:t xml:space="preserve">{{ </w:t>
+      </w:r>
+      <w:proofErr w:type="spellStart"/>
+      <w:r>
+        <w:rPr>
+          <w:b/>
+          <w:bCs/>
+          <w:u w:val="single"/>
+        </w:rPr>
+        <w:t>other_parties</w:t>
+      </w:r>
+      <w:proofErr w:type="spellEnd"/>
+      <w:r>
+        <w:rPr>
+          <w:b/>
+          <w:bCs/>
+          <w:u w:val="single"/>
+        </w:rPr>
+        <w:t>[0].</w:t>
+      </w:r>
+      <w:proofErr w:type="spellStart"/>
+      <w:r>
+        <w:rPr>
+          <w:b/>
+          <w:bCs/>
+          <w:u w:val="single"/>
+        </w:rPr>
+        <w:t>name.full</w:t>
+      </w:r>
+      <w:proofErr w:type="spellEnd"/>
+      <w:r>
+        <w:rPr>
+          <w:b/>
+          <w:bCs/>
+          <w:u w:val="single"/>
+        </w:rPr>
+        <w:t xml:space="preserve">() </w:t>
       </w:r>
       <w:r>
         <w:rPr>
@@ -7459,7 +8535,15 @@
         <w:ind w:left="180"/>
       </w:pPr>
       <w:r>
-        <w:t>{% if plaintiff_or_defendant_attorney %}</w:t>
+        <w:t xml:space="preserve">{% if </w:t>
+      </w:r>
+      <w:proofErr w:type="spellStart"/>
+      <w:r>
+        <w:t>plaintiff_or_defendant_attorney</w:t>
+      </w:r>
+      <w:proofErr w:type="spellEnd"/>
+      <w:r>
+        <w:t xml:space="preserve"> %}</w:t>
       </w:r>
       <w:r>
         <w:rPr>
@@ -7469,6 +8553,7 @@
         </w:rPr>
         <w:t>{{ attorney[0].</w:t>
       </w:r>
+      <w:proofErr w:type="spellStart"/>
       <w:r>
         <w:rPr>
           <w:b/>
@@ -7493,6 +8578,7 @@
         </w:rPr>
         <w:t>on_one_line</w:t>
       </w:r>
+      <w:proofErr w:type="spellEnd"/>
       <w:r>
         <w:rPr>
           <w:b/>
@@ -7510,16 +8596,36 @@
           <w:bCs/>
           <w:u w:val="single"/>
         </w:rPr>
-        <w:t>{{ other_parties[0].</w:t>
-      </w:r>
+        <w:t xml:space="preserve">{{ </w:t>
+      </w:r>
+      <w:proofErr w:type="spellStart"/>
       <w:r>
         <w:rPr>
           <w:b/>
           <w:bCs/>
           <w:u w:val="single"/>
         </w:rPr>
+        <w:t>other_parties</w:t>
+      </w:r>
+      <w:proofErr w:type="spellEnd"/>
+      <w:r>
+        <w:rPr>
+          <w:b/>
+          <w:bCs/>
+          <w:u w:val="single"/>
+        </w:rPr>
+        <w:t>[0].</w:t>
+      </w:r>
+      <w:proofErr w:type="spellStart"/>
+      <w:r>
+        <w:rPr>
+          <w:b/>
+          <w:bCs/>
+          <w:u w:val="single"/>
+        </w:rPr>
         <w:t>address.on_one_line</w:t>
       </w:r>
+      <w:proofErr w:type="spellEnd"/>
       <w:r>
         <w:rPr>
           <w:b/>
@@ -7563,7 +8669,15 @@
         <w:ind w:left="180"/>
       </w:pPr>
       <w:r>
-        <w:t>{% if plaintiff_or_defendant_attorney %}</w:t>
+        <w:t xml:space="preserve">{% if </w:t>
+      </w:r>
+      <w:proofErr w:type="spellStart"/>
+      <w:r>
+        <w:t>plaintiff_or_defendant_attorney</w:t>
+      </w:r>
+      <w:proofErr w:type="spellEnd"/>
+      <w:r>
+        <w:t xml:space="preserve"> %}</w:t>
       </w:r>
       <w:r>
         <w:rPr>
@@ -7595,6 +8709,136 @@
           <w:bCs/>
           <w:u w:val="single"/>
         </w:rPr>
+        <w:t>[0].</w:t>
+      </w:r>
+      <w:proofErr w:type="spellStart"/>
+      <w:r>
+        <w:rPr>
+          <w:b/>
+          <w:bCs/>
+          <w:u w:val="single"/>
+        </w:rPr>
+        <w:t>address.</w:t>
+      </w:r>
+      <w:r>
+        <w:rPr>
+          <w:b/>
+          <w:bCs/>
+          <w:u w:val="single"/>
+        </w:rPr>
+        <w:t>city</w:t>
+      </w:r>
+      <w:proofErr w:type="spellEnd"/>
+      <w:r>
+        <w:rPr>
+          <w:b/>
+          <w:bCs/>
+          <w:u w:val="single"/>
+        </w:rPr>
+        <w:t xml:space="preserve"> }}</w:t>
+      </w:r>
+      <w:r>
+        <w:rPr>
+          <w:b/>
+          <w:bCs/>
+        </w:rPr>
+        <w:t>,</w:t>
+      </w:r>
+      <w:r>
+        <w:rPr>
+          <w:b/>
+          <w:bCs/>
+          <w:u w:val="single"/>
+        </w:rPr>
+        <w:t xml:space="preserve"> </w:t>
+      </w:r>
+      <w:r>
+        <w:rPr>
+          <w:b/>
+          <w:bCs/>
+          <w:u w:val="single"/>
+        </w:rPr>
+        <w:t xml:space="preserve">{{ </w:t>
+      </w:r>
+      <w:r>
+        <w:rPr>
+          <w:b/>
+          <w:bCs/>
+          <w:u w:val="single"/>
+        </w:rPr>
+        <w:t>attorney</w:t>
+      </w:r>
+      <w:r>
+        <w:rPr>
+          <w:b/>
+          <w:bCs/>
+          <w:u w:val="single"/>
+        </w:rPr>
+        <w:t>[0].</w:t>
+      </w:r>
+      <w:proofErr w:type="spellStart"/>
+      <w:r>
+        <w:rPr>
+          <w:b/>
+          <w:bCs/>
+          <w:u w:val="single"/>
+        </w:rPr>
+        <w:t>address.</w:t>
+      </w:r>
+      <w:r>
+        <w:rPr>
+          <w:b/>
+          <w:bCs/>
+          <w:u w:val="single"/>
+        </w:rPr>
+        <w:t>state</w:t>
+      </w:r>
+      <w:proofErr w:type="spellEnd"/>
+      <w:r>
+        <w:rPr>
+          <w:b/>
+          <w:bCs/>
+          <w:u w:val="single"/>
+        </w:rPr>
+        <w:t xml:space="preserve"> }}</w:t>
+      </w:r>
+      <w:r>
+        <w:rPr>
+          <w:b/>
+          <w:bCs/>
+        </w:rPr>
+        <w:t>,</w:t>
+      </w:r>
+      <w:r>
+        <w:rPr>
+          <w:b/>
+          <w:bCs/>
+          <w:u w:val="single"/>
+        </w:rPr>
+        <w:t xml:space="preserve"> </w:t>
+      </w:r>
+      <w:r>
+        <w:rPr>
+          <w:b/>
+          <w:bCs/>
+          <w:u w:val="single"/>
+        </w:rPr>
+        <w:t xml:space="preserve">{{ </w:t>
+      </w:r>
+      <w:r>
+        <w:rPr>
+          <w:b/>
+          <w:bCs/>
+          <w:u w:val="single"/>
+        </w:rPr>
+        <w:t>attorney</w:t>
+      </w:r>
+      <w:r>
+        <w:rPr>
+          <w:b/>
+          <w:bCs/>
+          <w:u w:val="single"/>
+        </w:rPr>
         <w:t>[0].address.</w:t>
       </w:r>
       <w:r>
@@ -7603,8 +8847,63 @@
           <w:bCs/>
           <w:u w:val="single"/>
         </w:rPr>
+        <w:t>zip</w:t>
+      </w:r>
+      <w:r>
+        <w:rPr>
+          <w:b/>
+          <w:bCs/>
+          <w:u w:val="single"/>
+        </w:rPr>
+        <w:t xml:space="preserve"> }}</w:t>
+      </w:r>
+      <w:r>
+        <w:t xml:space="preserve"> {% else %} </w:t>
+      </w:r>
+      <w:r>
+        <w:rPr>
+          <w:b/>
+          <w:bCs/>
+          <w:u w:val="single"/>
+        </w:rPr>
+        <w:t xml:space="preserve">{{ </w:t>
+      </w:r>
+      <w:proofErr w:type="spellStart"/>
+      <w:r>
+        <w:rPr>
+          <w:b/>
+          <w:bCs/>
+          <w:u w:val="single"/>
+        </w:rPr>
+        <w:t>other_parties</w:t>
+      </w:r>
+      <w:proofErr w:type="spellEnd"/>
+      <w:r>
+        <w:rPr>
+          <w:b/>
+          <w:bCs/>
+          <w:u w:val="single"/>
+        </w:rPr>
+        <w:t>[0].</w:t>
+      </w:r>
+      <w:proofErr w:type="spellStart"/>
+      <w:r>
+        <w:rPr>
+          <w:b/>
+          <w:bCs/>
+          <w:u w:val="single"/>
+        </w:rPr>
+        <w:t>address.</w:t>
+      </w:r>
+      <w:r>
+        <w:rPr>
+          <w:b/>
+          <w:bCs/>
+          <w:u w:val="single"/>
+        </w:rPr>
         <w:t>city</w:t>
       </w:r>
+      <w:proofErr w:type="spellEnd"/>
       <w:r>
         <w:rPr>
           <w:b/>
@@ -7618,7 +8917,7 @@
           <w:b/>
           <w:bCs/>
         </w:rPr>
-        <w:t>,</w:t>
+        <w:t xml:space="preserve">, </w:t>
       </w:r>
       <w:r>
         <w:rPr>
@@ -7626,31 +8925,34 @@
           <w:bCs/>
           <w:u w:val="single"/>
         </w:rPr>
-        <w:t xml:space="preserve"> </w:t>
-      </w:r>
+        <w:t xml:space="preserve">{{ </w:t>
+      </w:r>
+      <w:proofErr w:type="spellStart"/>
       <w:r>
         <w:rPr>
           <w:b/>
           <w:bCs/>
           <w:u w:val="single"/>
         </w:rPr>
-        <w:t xml:space="preserve">{{ </w:t>
-      </w:r>
+        <w:t>other_parties</w:t>
+      </w:r>
+      <w:proofErr w:type="spellEnd"/>
       <w:r>
         <w:rPr>
           <w:b/>
           <w:bCs/>
           <w:u w:val="single"/>
         </w:rPr>
-        <w:t>attorney</w:t>
-      </w:r>
+        <w:t>[0].</w:t>
+      </w:r>
+      <w:proofErr w:type="spellStart"/>
       <w:r>
         <w:rPr>
           <w:b/>
           <w:bCs/>
           <w:u w:val="single"/>
         </w:rPr>
-        <w:t>[0].address.</w:t>
+        <w:t>address.</w:t>
       </w:r>
       <w:r>
         <w:rPr>
@@ -7660,119 +8962,7 @@
         </w:rPr>
         <w:t>state</w:t>
       </w:r>
-      <w:r>
-        <w:rPr>
-          <w:b/>
-          <w:bCs/>
-          <w:u w:val="single"/>
-        </w:rPr>
-        <w:t xml:space="preserve"> }}</w:t>
-      </w:r>
-      <w:r>
-        <w:rPr>
-          <w:b/>
-          <w:bCs/>
-        </w:rPr>
-        <w:t>,</w:t>
-      </w:r>
-      <w:r>
-        <w:rPr>
-          <w:b/>
-          <w:bCs/>
-          <w:u w:val="single"/>
-        </w:rPr>
-        <w:t xml:space="preserve"> </w:t>
-      </w:r>
-      <w:r>
-        <w:rPr>
-          <w:b/>
-          <w:bCs/>
-          <w:u w:val="single"/>
-        </w:rPr>
-        <w:t xml:space="preserve">{{ </w:t>
-      </w:r>
-      <w:r>
-        <w:rPr>
-          <w:b/>
-          <w:bCs/>
-          <w:u w:val="single"/>
-        </w:rPr>
-        <w:t>attorney</w:t>
-      </w:r>
-      <w:r>
-        <w:rPr>
-          <w:b/>
-          <w:bCs/>
-          <w:u w:val="single"/>
-        </w:rPr>
-        <w:t>[0].address.</w:t>
-      </w:r>
-      <w:r>
-        <w:rPr>
-          <w:b/>
-          <w:bCs/>
-          <w:u w:val="single"/>
-        </w:rPr>
-        <w:t>zip</w:t>
-      </w:r>
-      <w:r>
-        <w:rPr>
-          <w:b/>
-          <w:bCs/>
-          <w:u w:val="single"/>
-        </w:rPr>
-        <w:t xml:space="preserve"> }}</w:t>
-      </w:r>
-      <w:r>
-        <w:t xml:space="preserve"> {% else %} </w:t>
-      </w:r>
-      <w:r>
-        <w:rPr>
-          <w:b/>
-          <w:bCs/>
-          <w:u w:val="single"/>
-        </w:rPr>
-        <w:t>{{ other_parties[0].address.</w:t>
-      </w:r>
-      <w:r>
-        <w:rPr>
-          <w:b/>
-          <w:bCs/>
-          <w:u w:val="single"/>
-        </w:rPr>
-        <w:t>city</w:t>
-      </w:r>
-      <w:r>
-        <w:rPr>
-          <w:b/>
-          <w:bCs/>
-          <w:u w:val="single"/>
-        </w:rPr>
-        <w:t xml:space="preserve"> }}</w:t>
-      </w:r>
-      <w:r>
-        <w:rPr>
-          <w:b/>
-          <w:bCs/>
-        </w:rPr>
-        <w:t xml:space="preserve">, </w:t>
-      </w:r>
-      <w:r>
-        <w:rPr>
-          <w:b/>
-          <w:bCs/>
-          <w:u w:val="single"/>
-        </w:rPr>
-        <w:t>{{ other_parties[0].address.</w:t>
-      </w:r>
-      <w:r>
-        <w:rPr>
-          <w:b/>
-          <w:bCs/>
-          <w:u w:val="single"/>
-        </w:rPr>
-        <w:t>state</w:t>
-      </w:r>
+      <w:proofErr w:type="spellEnd"/>
       <w:r>
         <w:rPr>
           <w:b/>
@@ -7839,7 +9029,15 @@
         <w:ind w:left="180"/>
       </w:pPr>
       <w:r>
-        <w:t>{% if plaintiff_or_defendant_attorney %}</w:t>
+        <w:t xml:space="preserve">{% if </w:t>
+      </w:r>
+      <w:proofErr w:type="spellStart"/>
+      <w:r>
+        <w:t>plaintiff_or_defendant_attorney</w:t>
+      </w:r>
+      <w:proofErr w:type="spellEnd"/>
+      <w:r>
+        <w:t xml:space="preserve"> %}</w:t>
       </w:r>
       <w:r>
         <w:rPr>
@@ -7855,16 +9053,26 @@
           <w:bCs/>
           <w:u w:val="single"/>
         </w:rPr>
-        <w:t>{{ attorney_</w:t>
-      </w:r>
+        <w:t xml:space="preserve">{{ </w:t>
+      </w:r>
+      <w:proofErr w:type="spellStart"/>
       <w:r>
         <w:rPr>
           <w:b/>
           <w:bCs/>
           <w:u w:val="single"/>
         </w:rPr>
+        <w:t>attorney_</w:t>
+      </w:r>
+      <w:r>
+        <w:rPr>
+          <w:b/>
+          <w:bCs/>
+          <w:u w:val="single"/>
+        </w:rPr>
         <w:t>phone_number</w:t>
       </w:r>
+      <w:proofErr w:type="spellEnd"/>
       <w:r>
         <w:rPr>
           <w:b/>
@@ -7885,7 +9093,25 @@
           <w:bCs/>
           <w:u w:val="single"/>
         </w:rPr>
-        <w:t>{{ phone_number }}</w:t>
+        <w:t xml:space="preserve">{{ </w:t>
+      </w:r>
+      <w:proofErr w:type="spellStart"/>
+      <w:r>
+        <w:rPr>
+          <w:b/>
+          <w:bCs/>
+          <w:u w:val="single"/>
+        </w:rPr>
+        <w:t>phone_number</w:t>
+      </w:r>
+      <w:proofErr w:type="spellEnd"/>
+      <w:r>
+        <w:rPr>
+          <w:b/>
+          <w:bCs/>
+          <w:u w:val="single"/>
+        </w:rPr>
+        <w:t xml:space="preserve"> }}</w:t>
       </w:r>
       <w:r>
         <w:t xml:space="preserve"> {% endif %}</w:t>
@@ -8248,7 +9474,25 @@
           <w:sz w:val="24"/>
           <w:u w:val="single"/>
         </w:rPr>
-        <w:t>{{ users[0].name.full() }}</w:t>
+        <w:t>{{ users[0].</w:t>
+      </w:r>
+      <w:proofErr w:type="spellStart"/>
+      <w:r>
+        <w:rPr>
+          <w:b/>
+          <w:sz w:val="24"/>
+          <w:u w:val="single"/>
+        </w:rPr>
+        <w:t>name.full</w:t>
+      </w:r>
+      <w:proofErr w:type="spellEnd"/>
+      <w:r>
+        <w:rPr>
+          <w:b/>
+          <w:sz w:val="24"/>
+          <w:u w:val="single"/>
+        </w:rPr>
+        <w:t>() }}</w:t>
       </w:r>
       <w:r>
         <w:rPr>
@@ -8285,7 +9529,25 @@
           <w:sz w:val="24"/>
           <w:u w:val="single"/>
         </w:rPr>
-        <w:t>{{ users[0].address.on_one_line() }}</w:t>
+        <w:t>{{ users[0].</w:t>
+      </w:r>
+      <w:proofErr w:type="spellStart"/>
+      <w:r>
+        <w:rPr>
+          <w:b/>
+          <w:sz w:val="24"/>
+          <w:u w:val="single"/>
+        </w:rPr>
+        <w:t>address.on_one_line</w:t>
+      </w:r>
+      <w:proofErr w:type="spellEnd"/>
+      <w:r>
+        <w:rPr>
+          <w:b/>
+          <w:sz w:val="24"/>
+          <w:u w:val="single"/>
+        </w:rPr>
+        <w:t>() }}</w:t>
       </w:r>
       <w:r>
         <w:rPr>
@@ -8332,7 +9594,25 @@
           <w:spacing w:val="-5"/>
           <w:u w:val="single"/>
         </w:rPr>
-        <w:t>{{ user_phone_number }}</w:t>
+        <w:t xml:space="preserve">{{ </w:t>
+      </w:r>
+      <w:proofErr w:type="spellStart"/>
+      <w:r>
+        <w:rPr>
+          <w:b/>
+          <w:spacing w:val="-5"/>
+          <w:u w:val="single"/>
+        </w:rPr>
+        <w:t>user_phone_number</w:t>
+      </w:r>
+      <w:proofErr w:type="spellEnd"/>
+      <w:r>
+        <w:rPr>
+          <w:b/>
+          <w:spacing w:val="-5"/>
+          <w:u w:val="single"/>
+        </w:rPr>
+        <w:t xml:space="preserve"> }}</w:t>
       </w:r>
       <w:r>
         <w:rPr>
@@ -9358,7 +10638,25 @@
           <w:sz w:val="24"/>
           <w:u w:val="single"/>
         </w:rPr>
-        <w:t>{{ judicial_district }}</w:t>
+        <w:t xml:space="preserve">{{ </w:t>
+      </w:r>
+      <w:proofErr w:type="spellStart"/>
+      <w:r>
+        <w:rPr>
+          <w:b/>
+          <w:sz w:val="24"/>
+          <w:u w:val="single"/>
+        </w:rPr>
+        <w:t>judicial_district</w:t>
+      </w:r>
+      <w:proofErr w:type="spellEnd"/>
+      <w:r>
+        <w:rPr>
+          <w:b/>
+          <w:sz w:val="24"/>
+          <w:u w:val="single"/>
+        </w:rPr>
+        <w:t xml:space="preserve"> }}</w:t>
       </w:r>
       <w:r>
         <w:rPr>

</xml_diff>